<commit_message>
Add cardinality to relational schema. Update in Report.
</commit_message>
<xml_diff>
--- a/Reports/Report.docx
+++ b/Reports/Report.docx
@@ -64,27 +64,7 @@
                                 <w:color w:val="000000" w:themeColor="text1"/>
                                 <w:sz w:val="48"/>
                               </w:rPr>
-                              <w:t xml:space="preserve"> </w:t>
-                            </w:r>
-                            <w:proofErr w:type="spellStart"/>
-                            <w:r>
-                              <w:rPr>
-                                <w:rFonts w:ascii="Calibri" w:eastAsia="Calibri" w:hAnsi="Calibri" w:cs="Calibri"/>
-                                <w:b/>
-                                <w:color w:val="000000" w:themeColor="text1"/>
-                                <w:sz w:val="48"/>
-                              </w:rPr>
-                              <w:t>GigSphere</w:t>
-                            </w:r>
-                            <w:proofErr w:type="spellEnd"/>
-                            <w:r>
-                              <w:rPr>
-                                <w:rFonts w:ascii="Calibri" w:eastAsia="Calibri" w:hAnsi="Calibri" w:cs="Calibri"/>
-                                <w:b/>
-                                <w:color w:val="000000" w:themeColor="text1"/>
-                                <w:sz w:val="48"/>
-                              </w:rPr>
-                              <w:t>:</w:t>
+                              <w:t xml:space="preserve"> GigSphere:</w:t>
                             </w:r>
                             <w:r>
                               <w:rPr>
@@ -188,27 +168,7 @@
                           <w:color w:val="000000" w:themeColor="text1"/>
                           <w:sz w:val="48"/>
                         </w:rPr>
-                        <w:t xml:space="preserve"> </w:t>
-                      </w:r>
-                      <w:proofErr w:type="spellStart"/>
-                      <w:r>
-                        <w:rPr>
-                          <w:rFonts w:ascii="Calibri" w:eastAsia="Calibri" w:hAnsi="Calibri" w:cs="Calibri"/>
-                          <w:b/>
-                          <w:color w:val="000000" w:themeColor="text1"/>
-                          <w:sz w:val="48"/>
-                        </w:rPr>
-                        <w:t>GigSphere</w:t>
-                      </w:r>
-                      <w:proofErr w:type="spellEnd"/>
-                      <w:r>
-                        <w:rPr>
-                          <w:rFonts w:ascii="Calibri" w:eastAsia="Calibri" w:hAnsi="Calibri" w:cs="Calibri"/>
-                          <w:b/>
-                          <w:color w:val="000000" w:themeColor="text1"/>
-                          <w:sz w:val="48"/>
-                        </w:rPr>
-                        <w:t>:</w:t>
+                        <w:t xml:space="preserve"> GigSphere:</w:t>
                       </w:r>
                       <w:r>
                         <w:rPr>
@@ -2345,7 +2305,6 @@
         </w:rPr>
         <w:t xml:space="preserve">        </w:t>
       </w:r>
-      <w:proofErr w:type="spellStart"/>
       <w:r>
         <w:rPr>
           <w:color w:val="auto"/>
@@ -2353,9 +2312,9 @@
           <w:lang w:val="en-IN" w:eastAsia="en-IN" w:bidi="hi-IN"/>
           <w14:ligatures w14:val="none"/>
         </w:rPr>
-        <w:t>GigSphere</w:t>
-      </w:r>
-      <w:proofErr w:type="spellEnd"/>
+        <w:t xml:space="preserve">GigSphere is a complete freelance management system that helps optimize hiring and managing freelance experts. It offers a safe interface for freelancers and clients to work together, monitor progress, administer contracts, process payments, and settle conflicts. The system has features such as proposal submission, contract tracking, invoice creation, milestone payment, and user endorsements. Clients can list projects, view freelancer proposals, and hire experts </w:t>
+      </w:r>
+      <w:proofErr w:type="gramStart"/>
       <w:r>
         <w:rPr>
           <w:color w:val="auto"/>
@@ -2363,9 +2322,9 @@
           <w:lang w:val="en-IN" w:eastAsia="en-IN" w:bidi="hi-IN"/>
           <w14:ligatures w14:val="none"/>
         </w:rPr>
-        <w:t xml:space="preserve"> is a complete freelance management system that helps optimize hiring and managing freelance experts. It offers a safe interface for freelancers and clients to work together, monitor progress, administer contracts, process payments, and settle conflicts. The system has features such as proposal submission, contract tracking, invoice creation, milestone payment, and user endorsements. Clients can list projects, view freelancer proposals, and hire experts </w:t>
-      </w:r>
-      <w:proofErr w:type="gramStart"/>
+        <w:t>on the basis of</w:t>
+      </w:r>
+      <w:proofErr w:type="gramEnd"/>
       <w:r>
         <w:rPr>
           <w:color w:val="auto"/>
@@ -2373,32 +2332,31 @@
           <w:lang w:val="en-IN" w:eastAsia="en-IN" w:bidi="hi-IN"/>
           <w14:ligatures w14:val="none"/>
         </w:rPr>
-        <w:t>on the basis of</w:t>
-      </w:r>
-      <w:proofErr w:type="gramEnd"/>
-      <w:r>
+        <w:t xml:space="preserve"> skills, while freelancers can search for work, send proposals, and track contracts. A formal system of endorsement improves reliability, enabling clients to identify freelancer ability through reviews and ratings.</w:t>
+      </w:r>
+    </w:p>
+    <w:p>
+      <w:pPr>
+        <w:tabs>
+          <w:tab w:val="left" w:pos="8140"/>
+        </w:tabs>
+        <w:jc w:val="both"/>
         <w:rPr>
           <w:color w:val="auto"/>
           <w:kern w:val="0"/>
           <w:lang w:val="en-IN" w:eastAsia="en-IN" w:bidi="hi-IN"/>
           <w14:ligatures w14:val="none"/>
         </w:rPr>
-        <w:t xml:space="preserve"> skills, while freelancers can search for work, send proposals, and track contracts. A formal system of endorsement improves reliability, enabling clients to identify freelancer ability through reviews and ratings.</w:t>
-      </w:r>
-    </w:p>
-    <w:p>
-      <w:pPr>
-        <w:tabs>
-          <w:tab w:val="left" w:pos="8140"/>
-        </w:tabs>
-        <w:jc w:val="both"/>
+      </w:pPr>
+      <w:r>
         <w:rPr>
           <w:color w:val="auto"/>
           <w:kern w:val="0"/>
           <w:lang w:val="en-IN" w:eastAsia="en-IN" w:bidi="hi-IN"/>
           <w14:ligatures w14:val="none"/>
         </w:rPr>
-      </w:pPr>
+        <w:t>The site comprises 16 basic entities, which are Users, Clients, Freelancers, Projects, Proposals, Contracts, Invoices, Payments, and Support Tickets.</w:t>
+      </w:r>
       <w:r>
         <w:rPr>
           <w:color w:val="auto"/>
@@ -2406,7 +2364,7 @@
           <w:lang w:val="en-IN" w:eastAsia="en-IN" w:bidi="hi-IN"/>
           <w14:ligatures w14:val="none"/>
         </w:rPr>
-        <w:t>The site comprises 16 basic entities, which are Users, Clients, Freelancers, Projects, Proposals, Contracts, Invoices, Payments, and Support Tickets.</w:t>
+        <w:t xml:space="preserve"> </w:t>
       </w:r>
       <w:r>
         <w:rPr>
@@ -2415,56 +2373,7 @@
           <w:lang w:val="en-IN" w:eastAsia="en-IN" w:bidi="hi-IN"/>
           <w14:ligatures w14:val="none"/>
         </w:rPr>
-        <w:t xml:space="preserve"> </w:t>
-      </w:r>
-      <w:r>
-        <w:rPr>
-          <w:color w:val="auto"/>
-          <w:kern w:val="0"/>
-          <w:lang w:val="en-IN" w:eastAsia="en-IN" w:bidi="hi-IN"/>
-          <w14:ligatures w14:val="none"/>
-        </w:rPr>
-        <w:t xml:space="preserve">A Withdrawal process provides contract termination when required. </w:t>
-      </w:r>
-      <w:proofErr w:type="spellStart"/>
-      <w:r>
-        <w:rPr>
-          <w:color w:val="auto"/>
-          <w:kern w:val="0"/>
-          <w:lang w:val="en-IN" w:eastAsia="en-IN" w:bidi="hi-IN"/>
-          <w14:ligatures w14:val="none"/>
-        </w:rPr>
-        <w:t>GigSphere</w:t>
-      </w:r>
-      <w:proofErr w:type="spellEnd"/>
-      <w:r>
-        <w:rPr>
-          <w:color w:val="auto"/>
-          <w:kern w:val="0"/>
-          <w:lang w:val="en-IN" w:eastAsia="en-IN" w:bidi="hi-IN"/>
-          <w14:ligatures w14:val="none"/>
-        </w:rPr>
-        <w:t xml:space="preserve"> relies on a PostgreSQL database for scalability and data integrity, with API requests, payments, and authentication managed by a Python-Flask back-end. The front-end, created with HTML, CSS, and JavaScript, provides an intuitive user experience. With its strong architecture and secure financial management, </w:t>
-      </w:r>
-      <w:proofErr w:type="spellStart"/>
-      <w:r>
-        <w:rPr>
-          <w:color w:val="auto"/>
-          <w:kern w:val="0"/>
-          <w:lang w:val="en-IN" w:eastAsia="en-IN" w:bidi="hi-IN"/>
-          <w14:ligatures w14:val="none"/>
-        </w:rPr>
-        <w:t>GigSphere</w:t>
-      </w:r>
-      <w:proofErr w:type="spellEnd"/>
-      <w:r>
-        <w:rPr>
-          <w:color w:val="auto"/>
-          <w:kern w:val="0"/>
-          <w:lang w:val="en-IN" w:eastAsia="en-IN" w:bidi="hi-IN"/>
-          <w14:ligatures w14:val="none"/>
-        </w:rPr>
-        <w:t xml:space="preserve"> promotes trust, efficiency, and productivity in the gig economy.</w:t>
+        <w:t>A Withdrawal process provides contract termination when required. GigSphere relies on a PostgreSQL database for scalability and data integrity, with API requests, payments, and authentication managed by a Python-Flask back-end. The front-end, created with HTML, CSS, and JavaScript, provides an intuitive user experience. With its strong architecture and secure financial management, GigSphere promotes trust, efficiency, and productivity in the gig economy.</w:t>
       </w:r>
     </w:p>
     <w:p>
@@ -2559,7 +2468,6 @@
           <w14:ligatures w14:val="none"/>
         </w:rPr>
       </w:pPr>
-      <w:proofErr w:type="spellStart"/>
       <w:r>
         <w:rPr>
           <w:color w:val="auto"/>
@@ -2567,17 +2475,7 @@
           <w:lang w:val="en-IN" w:eastAsia="en-IN" w:bidi="hi-IN"/>
           <w14:ligatures w14:val="none"/>
         </w:rPr>
-        <w:t>GigSphere</w:t>
-      </w:r>
-      <w:proofErr w:type="spellEnd"/>
-      <w:r>
-        <w:rPr>
-          <w:color w:val="auto"/>
-          <w:kern w:val="0"/>
-          <w:lang w:val="en-IN" w:eastAsia="en-IN" w:bidi="hi-IN"/>
-          <w14:ligatures w14:val="none"/>
-        </w:rPr>
-        <w:t xml:space="preserve"> addresses these problems through proposal tracking, milestone payments, flexible contracts, and an endorsement-based credibility framework. Secure transactions, dispute resolution, and transparent work tracking create a fair and efficient freelancing experience for every user.</w:t>
+        <w:t>GigSphere addresses these problems through proposal tracking, milestone payments, flexible contracts, and an endorsement-based credibility framework. Secure transactions, dispute resolution, and transparent work tracking create a fair and efficient freelancing experience for every user.</w:t>
       </w:r>
       <w:r>
         <w:br w:type="page"/>
@@ -2614,31 +2512,7 @@
         <w:jc w:val="both"/>
       </w:pPr>
       <w:r>
-        <w:t xml:space="preserve">        The independent industry is developing at a quick pace but handling projects continues to be tricky </w:t>
-      </w:r>
-      <w:proofErr w:type="gramStart"/>
-      <w:r>
-        <w:t>as a result of</w:t>
-      </w:r>
-      <w:proofErr w:type="gramEnd"/>
-      <w:r>
-        <w:t xml:space="preserve"> unorganized agreements, payment-related problems, and trust factors. Most sites </w:t>
-      </w:r>
-      <w:proofErr w:type="spellStart"/>
-      <w:r>
-        <w:t>center</w:t>
-      </w:r>
-      <w:proofErr w:type="spellEnd"/>
-      <w:r>
-        <w:t xml:space="preserve"> on advertisement posts and auctions but do not possess adequate solutions for tracking contracts, milestone payments, and solving disagreements. </w:t>
-      </w:r>
-      <w:proofErr w:type="spellStart"/>
-      <w:r>
-        <w:t>GigSphere</w:t>
-      </w:r>
-      <w:proofErr w:type="spellEnd"/>
-      <w:r>
-        <w:t xml:space="preserve"> addresses such challenges by presenting a full system of freelance administration to improve coordination, provide secure transactions, and ease project workflow processes.</w:t>
+        <w:t xml:space="preserve">        The independent industry is developing at a quick pace but handling projects continues to be tricky as a result of unorganized agreements, payment-related problems, and trust factors. Most sites center on advertisement posts and auctions but do not possess adequate solutions for tracking contracts, milestone payments, and solving disagreements. GigSphere addresses such challenges by presenting a full system of freelance administration to improve coordination, provide secure transactions, and ease project workflow processes.</w:t>
       </w:r>
     </w:p>
     <w:p>
@@ -2646,21 +2520,8 @@
         <w:pStyle w:val="NormalWeb"/>
         <w:jc w:val="both"/>
       </w:pPr>
-      <w:proofErr w:type="spellStart"/>
-      <w:r>
-        <w:t>GigSphere</w:t>
-      </w:r>
-      <w:proofErr w:type="spellEnd"/>
-      <w:r>
-        <w:t xml:space="preserve"> incorporates essential features such as proposal tracking, contract adaptability, milestone payments, and freelancer endorsements. Clients can publish projects, evaluate proposals, and hire freelancers, whereas freelancers can post bids, track contracts, and get paid securely. Dynamic contract management enables open-ended changes, avoiding disputes on project scope changes. Work submissions, endorsements, invoices, and support tickets further facilitate seamless operations. Developed using PostgreSQL, Flask, and a contemporary web interface, </w:t>
-      </w:r>
-      <w:proofErr w:type="spellStart"/>
-      <w:r>
-        <w:t>GigSphere</w:t>
-      </w:r>
-      <w:proofErr w:type="spellEnd"/>
-      <w:r>
-        <w:t xml:space="preserve"> provides an efficient and secure freelancing website that fosters efficiency and trust for everyone. </w:t>
+      <w:r>
+        <w:t xml:space="preserve">GigSphere incorporates essential features such as proposal tracking, contract adaptability, milestone payments, and freelancer endorsements. Clients can publish projects, evaluate proposals, and hire freelancers, whereas freelancers can post bids, track contracts, and get paid securely. Dynamic contract management enables open-ended changes, avoiding disputes on project scope changes. Work submissions, endorsements, invoices, and support tickets further facilitate seamless operations. Developed using PostgreSQL, Flask, and a contemporary web interface, GigSphere provides an efficient and secure freelancing website that fosters efficiency and trust for everyone. </w:t>
       </w:r>
     </w:p>
     <w:p>
@@ -3415,26 +3276,7 @@
           <w:szCs w:val="22"/>
         </w:rPr>
         <w:br/>
-      </w:r>
-      <w:proofErr w:type="spellStart"/>
-      <w:r>
-        <w:rPr>
-          <w:rFonts w:ascii="Courier New" w:hAnsi="Courier New" w:cs="Courier New"/>
-          <w:color w:val="444444"/>
-          <w:sz w:val="22"/>
-          <w:szCs w:val="22"/>
-        </w:rPr>
-        <w:t>user_id</w:t>
-      </w:r>
-      <w:proofErr w:type="spellEnd"/>
-      <w:r>
-        <w:rPr>
-          <w:rFonts w:ascii="Courier New" w:hAnsi="Courier New" w:cs="Courier New"/>
-          <w:color w:val="444444"/>
-          <w:sz w:val="22"/>
-          <w:szCs w:val="22"/>
-        </w:rPr>
-        <w:t xml:space="preserve"> PK</w:t>
+        <w:t>user_id PK</w:t>
       </w:r>
       <w:r>
         <w:rPr>
@@ -3464,58 +3306,28 @@
           <w:szCs w:val="22"/>
         </w:rPr>
         <w:br/>
-      </w:r>
-      <w:proofErr w:type="spellStart"/>
-      <w:r>
-        <w:rPr>
-          <w:rFonts w:ascii="Courier New" w:hAnsi="Courier New" w:cs="Courier New"/>
-          <w:color w:val="444444"/>
-          <w:sz w:val="22"/>
-          <w:szCs w:val="22"/>
-        </w:rPr>
         <w:t>user_type</w:t>
       </w:r>
-      <w:proofErr w:type="spellEnd"/>
-      <w:r>
-        <w:rPr>
-          <w:rFonts w:ascii="Courier New" w:hAnsi="Courier New" w:cs="Courier New"/>
-          <w:color w:val="444444"/>
-          <w:sz w:val="22"/>
-          <w:szCs w:val="22"/>
-        </w:rPr>
-        <w:br/>
-      </w:r>
-      <w:proofErr w:type="spellStart"/>
-      <w:r>
-        <w:rPr>
-          <w:rFonts w:ascii="Courier New" w:hAnsi="Courier New" w:cs="Courier New"/>
-          <w:color w:val="444444"/>
-          <w:sz w:val="22"/>
-          <w:szCs w:val="22"/>
-        </w:rPr>
+      <w:r>
+        <w:rPr>
+          <w:rFonts w:ascii="Courier New" w:hAnsi="Courier New" w:cs="Courier New"/>
+          <w:color w:val="444444"/>
+          <w:sz w:val="22"/>
+          <w:szCs w:val="22"/>
+        </w:rPr>
+        <w:br/>
         <w:t>created_at</w:t>
       </w:r>
-      <w:proofErr w:type="spellEnd"/>
-      <w:r>
-        <w:rPr>
-          <w:rFonts w:ascii="Courier New" w:hAnsi="Courier New" w:cs="Courier New"/>
-          <w:color w:val="444444"/>
-          <w:sz w:val="22"/>
-          <w:szCs w:val="22"/>
-        </w:rPr>
-        <w:br/>
-      </w:r>
-      <w:proofErr w:type="spellStart"/>
-      <w:r>
-        <w:rPr>
-          <w:rFonts w:ascii="Courier New" w:hAnsi="Courier New" w:cs="Courier New"/>
-          <w:color w:val="444444"/>
-          <w:sz w:val="22"/>
-          <w:szCs w:val="22"/>
-        </w:rPr>
+      <w:r>
+        <w:rPr>
+          <w:rFonts w:ascii="Courier New" w:hAnsi="Courier New" w:cs="Courier New"/>
+          <w:color w:val="444444"/>
+          <w:sz w:val="22"/>
+          <w:szCs w:val="22"/>
+        </w:rPr>
+        <w:br/>
         <w:t>password_hash</w:t>
       </w:r>
-      <w:proofErr w:type="spellEnd"/>
       <w:r>
         <w:rPr>
           <w:rFonts w:ascii="Courier New" w:hAnsi="Courier New" w:cs="Courier New"/>
@@ -3553,36 +3365,7 @@
           <w:szCs w:val="22"/>
         </w:rPr>
         <w:br/>
-      </w:r>
-      <w:proofErr w:type="spellStart"/>
-      <w:r>
-        <w:rPr>
-          <w:rFonts w:ascii="Courier New" w:hAnsi="Courier New" w:cs="Courier New"/>
-          <w:color w:val="444444"/>
-          <w:sz w:val="22"/>
-          <w:szCs w:val="22"/>
-        </w:rPr>
-        <w:t>client_id</w:t>
-      </w:r>
-      <w:proofErr w:type="spellEnd"/>
-      <w:r>
-        <w:rPr>
-          <w:rFonts w:ascii="Courier New" w:hAnsi="Courier New" w:cs="Courier New"/>
-          <w:color w:val="444444"/>
-          <w:sz w:val="22"/>
-          <w:szCs w:val="22"/>
-        </w:rPr>
-        <w:t xml:space="preserve"> PK FK references </w:t>
-      </w:r>
-      <w:proofErr w:type="spellStart"/>
-      <w:r>
-        <w:rPr>
-          <w:rFonts w:ascii="Courier New" w:hAnsi="Courier New" w:cs="Courier New"/>
-          <w:color w:val="444444"/>
-          <w:sz w:val="22"/>
-          <w:szCs w:val="22"/>
-        </w:rPr>
-        <w:t>users</w:t>
+        <w:t>client_id PK FK references users</w:t>
       </w:r>
       <w:r>
         <w:rPr>
@@ -3593,47 +3376,26 @@
         </w:rPr>
         <w:t>.user_id</w:t>
       </w:r>
-      <w:proofErr w:type="spellEnd"/>
-      <w:r>
-        <w:rPr>
-          <w:rFonts w:ascii="Courier New" w:hAnsi="Courier New" w:cs="Courier New"/>
-          <w:color w:val="444444"/>
-          <w:sz w:val="22"/>
-          <w:szCs w:val="22"/>
-        </w:rPr>
-        <w:br/>
-      </w:r>
-      <w:proofErr w:type="spellStart"/>
-      <w:r>
-        <w:rPr>
-          <w:rFonts w:ascii="Courier New" w:hAnsi="Courier New" w:cs="Courier New"/>
-          <w:color w:val="444444"/>
-          <w:sz w:val="22"/>
-          <w:szCs w:val="22"/>
-        </w:rPr>
+      <w:r>
+        <w:rPr>
+          <w:rFonts w:ascii="Courier New" w:hAnsi="Courier New" w:cs="Courier New"/>
+          <w:color w:val="444444"/>
+          <w:sz w:val="22"/>
+          <w:szCs w:val="22"/>
+        </w:rPr>
+        <w:br/>
         <w:t>company_name</w:t>
       </w:r>
-      <w:proofErr w:type="spellEnd"/>
-      <w:r>
-        <w:rPr>
-          <w:rFonts w:ascii="Courier New" w:hAnsi="Courier New" w:cs="Courier New"/>
-          <w:color w:val="444444"/>
-          <w:sz w:val="22"/>
-          <w:szCs w:val="22"/>
-        </w:rPr>
-        <w:br/>
-      </w:r>
-      <w:proofErr w:type="spellStart"/>
-      <w:r>
-        <w:rPr>
-          <w:rFonts w:ascii="Courier New" w:hAnsi="Courier New" w:cs="Courier New"/>
-          <w:color w:val="444444"/>
-          <w:sz w:val="22"/>
-          <w:szCs w:val="22"/>
-        </w:rPr>
+      <w:r>
+        <w:rPr>
+          <w:rFonts w:ascii="Courier New" w:hAnsi="Courier New" w:cs="Courier New"/>
+          <w:color w:val="444444"/>
+          <w:sz w:val="22"/>
+          <w:szCs w:val="22"/>
+        </w:rPr>
+        <w:br/>
         <w:t>business_type</w:t>
       </w:r>
-      <w:proofErr w:type="spellEnd"/>
       <w:r>
         <w:rPr>
           <w:rFonts w:ascii="Courier New" w:hAnsi="Courier New" w:cs="Courier New"/>
@@ -3671,65 +3433,17 @@
           <w:szCs w:val="22"/>
         </w:rPr>
         <w:br/>
-      </w:r>
-      <w:proofErr w:type="spellStart"/>
-      <w:r>
-        <w:rPr>
-          <w:rFonts w:ascii="Courier New" w:hAnsi="Courier New" w:cs="Courier New"/>
-          <w:color w:val="444444"/>
-          <w:sz w:val="22"/>
-          <w:szCs w:val="22"/>
-        </w:rPr>
-        <w:t>project_id</w:t>
-      </w:r>
-      <w:proofErr w:type="spellEnd"/>
-      <w:r>
-        <w:rPr>
-          <w:rFonts w:ascii="Courier New" w:hAnsi="Courier New" w:cs="Courier New"/>
-          <w:color w:val="444444"/>
-          <w:sz w:val="22"/>
-          <w:szCs w:val="22"/>
-        </w:rPr>
-        <w:t xml:space="preserve"> PK</w:t>
-      </w:r>
-      <w:r>
-        <w:rPr>
-          <w:rFonts w:ascii="Courier New" w:hAnsi="Courier New" w:cs="Courier New"/>
-          <w:color w:val="444444"/>
-          <w:sz w:val="22"/>
-          <w:szCs w:val="22"/>
-        </w:rPr>
-        <w:br/>
-      </w:r>
-      <w:proofErr w:type="spellStart"/>
-      <w:r>
-        <w:rPr>
-          <w:rFonts w:ascii="Courier New" w:hAnsi="Courier New" w:cs="Courier New"/>
-          <w:color w:val="444444"/>
-          <w:sz w:val="22"/>
-          <w:szCs w:val="22"/>
-        </w:rPr>
-        <w:t>client_id</w:t>
-      </w:r>
-      <w:proofErr w:type="spellEnd"/>
-      <w:r>
-        <w:rPr>
-          <w:rFonts w:ascii="Courier New" w:hAnsi="Courier New" w:cs="Courier New"/>
-          <w:color w:val="444444"/>
-          <w:sz w:val="22"/>
-          <w:szCs w:val="22"/>
-        </w:rPr>
-        <w:t xml:space="preserve"> FK references </w:t>
-      </w:r>
-      <w:proofErr w:type="spellStart"/>
-      <w:r>
-        <w:rPr>
-          <w:rFonts w:ascii="Courier New" w:hAnsi="Courier New" w:cs="Courier New"/>
-          <w:color w:val="444444"/>
-          <w:sz w:val="22"/>
-          <w:szCs w:val="22"/>
-        </w:rPr>
-        <w:t>clients</w:t>
+        <w:t>project_id PK</w:t>
+      </w:r>
+      <w:r>
+        <w:rPr>
+          <w:rFonts w:ascii="Courier New" w:hAnsi="Courier New" w:cs="Courier New"/>
+          <w:color w:val="444444"/>
+          <w:sz w:val="22"/>
+          <w:szCs w:val="22"/>
+        </w:rPr>
+        <w:br/>
+        <w:t>client_id FK references clients</w:t>
       </w:r>
       <w:r>
         <w:rPr>
@@ -3740,7 +3454,6 @@
         </w:rPr>
         <w:t>.client_id</w:t>
       </w:r>
-      <w:proofErr w:type="spellEnd"/>
       <w:r>
         <w:rPr>
           <w:rFonts w:ascii="Courier New" w:hAnsi="Courier New" w:cs="Courier New"/>
@@ -3789,18 +3502,8 @@
           <w:szCs w:val="22"/>
         </w:rPr>
         <w:br/>
-      </w:r>
-      <w:proofErr w:type="spellStart"/>
-      <w:r>
-        <w:rPr>
-          <w:rFonts w:ascii="Courier New" w:hAnsi="Courier New" w:cs="Courier New"/>
-          <w:color w:val="444444"/>
-          <w:sz w:val="22"/>
-          <w:szCs w:val="22"/>
-        </w:rPr>
         <w:t>posted_at</w:t>
       </w:r>
-      <w:proofErr w:type="spellEnd"/>
       <w:r>
         <w:rPr>
           <w:rFonts w:ascii="Courier New" w:hAnsi="Courier New" w:cs="Courier New"/>
@@ -3848,36 +3551,7 @@
           <w:szCs w:val="22"/>
         </w:rPr>
         <w:br/>
-      </w:r>
-      <w:proofErr w:type="spellStart"/>
-      <w:r>
-        <w:rPr>
-          <w:rFonts w:ascii="Courier New" w:hAnsi="Courier New" w:cs="Courier New"/>
-          <w:color w:val="444444"/>
-          <w:sz w:val="22"/>
-          <w:szCs w:val="22"/>
-        </w:rPr>
-        <w:t>freelancer_id</w:t>
-      </w:r>
-      <w:proofErr w:type="spellEnd"/>
-      <w:r>
-        <w:rPr>
-          <w:rFonts w:ascii="Courier New" w:hAnsi="Courier New" w:cs="Courier New"/>
-          <w:color w:val="444444"/>
-          <w:sz w:val="22"/>
-          <w:szCs w:val="22"/>
-        </w:rPr>
-        <w:t xml:space="preserve"> PK FK references </w:t>
-      </w:r>
-      <w:proofErr w:type="spellStart"/>
-      <w:r>
-        <w:rPr>
-          <w:rFonts w:ascii="Courier New" w:hAnsi="Courier New" w:cs="Courier New"/>
-          <w:color w:val="444444"/>
-          <w:sz w:val="22"/>
-          <w:szCs w:val="22"/>
-        </w:rPr>
-        <w:t>users</w:t>
+        <w:t>freelancer_id PK FK references users</w:t>
       </w:r>
       <w:r>
         <w:rPr>
@@ -3888,7 +3562,6 @@
         </w:rPr>
         <w:t>.user_id</w:t>
       </w:r>
-      <w:proofErr w:type="spellEnd"/>
       <w:r>
         <w:rPr>
           <w:rFonts w:ascii="Courier New" w:hAnsi="Courier New" w:cs="Courier New"/>
@@ -3927,18 +3600,8 @@
           <w:szCs w:val="22"/>
         </w:rPr>
         <w:br/>
-      </w:r>
-      <w:proofErr w:type="spellStart"/>
-      <w:r>
-        <w:rPr>
-          <w:rFonts w:ascii="Courier New" w:hAnsi="Courier New" w:cs="Courier New"/>
-          <w:color w:val="444444"/>
-          <w:sz w:val="22"/>
-          <w:szCs w:val="22"/>
-        </w:rPr>
         <w:t>hourly_rate</w:t>
       </w:r>
-      <w:proofErr w:type="spellEnd"/>
       <w:r>
         <w:rPr>
           <w:rFonts w:ascii="Courier New" w:hAnsi="Courier New" w:cs="Courier New"/>
@@ -3976,47 +3639,18 @@
           <w:szCs w:val="22"/>
         </w:rPr>
         <w:br/>
-      </w:r>
-      <w:proofErr w:type="spellStart"/>
-      <w:r>
-        <w:rPr>
-          <w:rFonts w:ascii="Courier New" w:hAnsi="Courier New" w:cs="Courier New"/>
-          <w:color w:val="444444"/>
-          <w:sz w:val="22"/>
-          <w:szCs w:val="22"/>
-        </w:rPr>
-        <w:t>skill_id</w:t>
-      </w:r>
-      <w:proofErr w:type="spellEnd"/>
-      <w:r>
-        <w:rPr>
-          <w:rFonts w:ascii="Courier New" w:hAnsi="Courier New" w:cs="Courier New"/>
-          <w:color w:val="444444"/>
-          <w:sz w:val="22"/>
-          <w:szCs w:val="22"/>
-        </w:rPr>
-        <w:t xml:space="preserve"> PK</w:t>
-      </w:r>
-      <w:r>
-        <w:rPr>
-          <w:rFonts w:ascii="Courier New" w:hAnsi="Courier New" w:cs="Courier New"/>
-          <w:color w:val="444444"/>
-          <w:sz w:val="22"/>
-          <w:szCs w:val="22"/>
-        </w:rPr>
-        <w:br/>
-      </w:r>
-      <w:proofErr w:type="spellStart"/>
-      <w:r>
-        <w:rPr>
-          <w:rFonts w:ascii="Courier New" w:hAnsi="Courier New" w:cs="Courier New"/>
-          <w:color w:val="444444"/>
-          <w:sz w:val="22"/>
-          <w:szCs w:val="22"/>
-        </w:rPr>
+        <w:t>skill_id PK</w:t>
+      </w:r>
+      <w:r>
+        <w:rPr>
+          <w:rFonts w:ascii="Courier New" w:hAnsi="Courier New" w:cs="Courier New"/>
+          <w:color w:val="444444"/>
+          <w:sz w:val="22"/>
+          <w:szCs w:val="22"/>
+        </w:rPr>
+        <w:br/>
         <w:t>skill_name</w:t>
       </w:r>
-      <w:proofErr w:type="spellEnd"/>
       <w:r>
         <w:rPr>
           <w:rFonts w:ascii="Courier New" w:hAnsi="Courier New" w:cs="Courier New"/>
@@ -4044,65 +3678,17 @@
           <w:szCs w:val="22"/>
         </w:rPr>
         <w:br/>
-      </w:r>
-      <w:proofErr w:type="spellStart"/>
-      <w:r>
-        <w:rPr>
-          <w:rFonts w:ascii="Courier New" w:hAnsi="Courier New" w:cs="Courier New"/>
-          <w:color w:val="444444"/>
-          <w:sz w:val="22"/>
-          <w:szCs w:val="22"/>
-        </w:rPr>
-        <w:t>freelancer_skills</w:t>
-      </w:r>
-      <w:proofErr w:type="spellEnd"/>
-      <w:r>
-        <w:rPr>
-          <w:rFonts w:ascii="Courier New" w:hAnsi="Courier New" w:cs="Courier New"/>
-          <w:color w:val="444444"/>
-          <w:sz w:val="22"/>
-          <w:szCs w:val="22"/>
-        </w:rPr>
-        <w:t>{</w:t>
-      </w:r>
-      <w:r>
-        <w:rPr>
-          <w:rFonts w:ascii="Courier New" w:hAnsi="Courier New" w:cs="Courier New"/>
-          <w:color w:val="444444"/>
-          <w:sz w:val="22"/>
-          <w:szCs w:val="22"/>
-        </w:rPr>
-        <w:br/>
-      </w:r>
-      <w:proofErr w:type="spellStart"/>
-      <w:r>
-        <w:rPr>
-          <w:rFonts w:ascii="Courier New" w:hAnsi="Courier New" w:cs="Courier New"/>
-          <w:color w:val="444444"/>
-          <w:sz w:val="22"/>
-          <w:szCs w:val="22"/>
-        </w:rPr>
-        <w:t>skill_id</w:t>
-      </w:r>
-      <w:proofErr w:type="spellEnd"/>
-      <w:r>
-        <w:rPr>
-          <w:rFonts w:ascii="Courier New" w:hAnsi="Courier New" w:cs="Courier New"/>
-          <w:color w:val="444444"/>
-          <w:sz w:val="22"/>
-          <w:szCs w:val="22"/>
-        </w:rPr>
-        <w:t xml:space="preserve"> PK FK references </w:t>
-      </w:r>
-      <w:proofErr w:type="spellStart"/>
-      <w:r>
-        <w:rPr>
-          <w:rFonts w:ascii="Courier New" w:hAnsi="Courier New" w:cs="Courier New"/>
-          <w:color w:val="444444"/>
-          <w:sz w:val="22"/>
-          <w:szCs w:val="22"/>
-        </w:rPr>
-        <w:t>skills</w:t>
+        <w:t>freelancer_skills{</w:t>
+      </w:r>
+      <w:r>
+        <w:rPr>
+          <w:rFonts w:ascii="Courier New" w:hAnsi="Courier New" w:cs="Courier New"/>
+          <w:color w:val="444444"/>
+          <w:sz w:val="22"/>
+          <w:szCs w:val="22"/>
+        </w:rPr>
+        <w:br/>
+        <w:t>skill_id PK FK references skills</w:t>
       </w:r>
       <w:r>
         <w:rPr>
@@ -4113,45 +3699,15 @@
         </w:rPr>
         <w:t>.skill_id</w:t>
       </w:r>
-      <w:proofErr w:type="spellEnd"/>
-      <w:r>
-        <w:rPr>
-          <w:rFonts w:ascii="Courier New" w:hAnsi="Courier New" w:cs="Courier New"/>
-          <w:color w:val="444444"/>
-          <w:sz w:val="22"/>
-          <w:szCs w:val="22"/>
-        </w:rPr>
-        <w:br/>
-      </w:r>
-      <w:proofErr w:type="spellStart"/>
-      <w:r>
-        <w:rPr>
-          <w:rFonts w:ascii="Courier New" w:hAnsi="Courier New" w:cs="Courier New"/>
-          <w:color w:val="444444"/>
-          <w:sz w:val="22"/>
-          <w:szCs w:val="22"/>
-        </w:rPr>
-        <w:t>freelancer_id</w:t>
-      </w:r>
-      <w:proofErr w:type="spellEnd"/>
-      <w:r>
-        <w:rPr>
-          <w:rFonts w:ascii="Courier New" w:hAnsi="Courier New" w:cs="Courier New"/>
-          <w:color w:val="444444"/>
-          <w:sz w:val="22"/>
-          <w:szCs w:val="22"/>
-        </w:rPr>
-        <w:t xml:space="preserve"> FK references </w:t>
-      </w:r>
-      <w:proofErr w:type="spellStart"/>
-      <w:r>
-        <w:rPr>
-          <w:rFonts w:ascii="Courier New" w:hAnsi="Courier New" w:cs="Courier New"/>
-          <w:color w:val="444444"/>
-          <w:sz w:val="22"/>
-          <w:szCs w:val="22"/>
-        </w:rPr>
-        <w:t>freelancers</w:t>
+      <w:r>
+        <w:rPr>
+          <w:rFonts w:ascii="Courier New" w:hAnsi="Courier New" w:cs="Courier New"/>
+          <w:color w:val="444444"/>
+          <w:sz w:val="22"/>
+          <w:szCs w:val="22"/>
+        </w:rPr>
+        <w:br/>
+        <w:t>freelancer_id FK references freelancers</w:t>
       </w:r>
       <w:r>
         <w:rPr>
@@ -4162,7 +3718,6 @@
         </w:rPr>
         <w:t>.freelancer_id</w:t>
       </w:r>
-      <w:proofErr w:type="spellEnd"/>
       <w:r>
         <w:rPr>
           <w:rFonts w:ascii="Courier New" w:hAnsi="Courier New" w:cs="Courier New"/>
@@ -4200,65 +3755,17 @@
           <w:szCs w:val="22"/>
         </w:rPr>
         <w:br/>
-      </w:r>
-      <w:proofErr w:type="spellStart"/>
-      <w:r>
-        <w:rPr>
-          <w:rFonts w:ascii="Courier New" w:hAnsi="Courier New" w:cs="Courier New"/>
-          <w:color w:val="444444"/>
-          <w:sz w:val="22"/>
-          <w:szCs w:val="22"/>
-        </w:rPr>
-        <w:t>proposal_id</w:t>
-      </w:r>
-      <w:proofErr w:type="spellEnd"/>
-      <w:r>
-        <w:rPr>
-          <w:rFonts w:ascii="Courier New" w:hAnsi="Courier New" w:cs="Courier New"/>
-          <w:color w:val="444444"/>
-          <w:sz w:val="22"/>
-          <w:szCs w:val="22"/>
-        </w:rPr>
-        <w:t xml:space="preserve"> PK</w:t>
-      </w:r>
-      <w:r>
-        <w:rPr>
-          <w:rFonts w:ascii="Courier New" w:hAnsi="Courier New" w:cs="Courier New"/>
-          <w:color w:val="444444"/>
-          <w:sz w:val="22"/>
-          <w:szCs w:val="22"/>
-        </w:rPr>
-        <w:br/>
-      </w:r>
-      <w:proofErr w:type="spellStart"/>
-      <w:r>
-        <w:rPr>
-          <w:rFonts w:ascii="Courier New" w:hAnsi="Courier New" w:cs="Courier New"/>
-          <w:color w:val="444444"/>
-          <w:sz w:val="22"/>
-          <w:szCs w:val="22"/>
-        </w:rPr>
-        <w:t>freelancer_id</w:t>
-      </w:r>
-      <w:proofErr w:type="spellEnd"/>
-      <w:r>
-        <w:rPr>
-          <w:rFonts w:ascii="Courier New" w:hAnsi="Courier New" w:cs="Courier New"/>
-          <w:color w:val="444444"/>
-          <w:sz w:val="22"/>
-          <w:szCs w:val="22"/>
-        </w:rPr>
-        <w:t xml:space="preserve"> FK references </w:t>
-      </w:r>
-      <w:proofErr w:type="spellStart"/>
-      <w:r>
-        <w:rPr>
-          <w:rFonts w:ascii="Courier New" w:hAnsi="Courier New" w:cs="Courier New"/>
-          <w:color w:val="444444"/>
-          <w:sz w:val="22"/>
-          <w:szCs w:val="22"/>
-        </w:rPr>
-        <w:t>freelancers</w:t>
+        <w:t>proposal_id PK</w:t>
+      </w:r>
+      <w:r>
+        <w:rPr>
+          <w:rFonts w:ascii="Courier New" w:hAnsi="Courier New" w:cs="Courier New"/>
+          <w:color w:val="444444"/>
+          <w:sz w:val="22"/>
+          <w:szCs w:val="22"/>
+        </w:rPr>
+        <w:br/>
+        <w:t>freelancer_id FK references freelancers</w:t>
       </w:r>
       <w:r>
         <w:rPr>
@@ -4269,45 +3776,15 @@
         </w:rPr>
         <w:t>.freelancer_id</w:t>
       </w:r>
-      <w:proofErr w:type="spellEnd"/>
-      <w:r>
-        <w:rPr>
-          <w:rFonts w:ascii="Courier New" w:hAnsi="Courier New" w:cs="Courier New"/>
-          <w:color w:val="444444"/>
-          <w:sz w:val="22"/>
-          <w:szCs w:val="22"/>
-        </w:rPr>
-        <w:br/>
-      </w:r>
-      <w:proofErr w:type="spellStart"/>
-      <w:r>
-        <w:rPr>
-          <w:rFonts w:ascii="Courier New" w:hAnsi="Courier New" w:cs="Courier New"/>
-          <w:color w:val="444444"/>
-          <w:sz w:val="22"/>
-          <w:szCs w:val="22"/>
-        </w:rPr>
-        <w:t>project_id</w:t>
-      </w:r>
-      <w:proofErr w:type="spellEnd"/>
-      <w:r>
-        <w:rPr>
-          <w:rFonts w:ascii="Courier New" w:hAnsi="Courier New" w:cs="Courier New"/>
-          <w:color w:val="444444"/>
-          <w:sz w:val="22"/>
-          <w:szCs w:val="22"/>
-        </w:rPr>
-        <w:t xml:space="preserve"> references </w:t>
-      </w:r>
-      <w:proofErr w:type="spellStart"/>
-      <w:r>
-        <w:rPr>
-          <w:rFonts w:ascii="Courier New" w:hAnsi="Courier New" w:cs="Courier New"/>
-          <w:color w:val="444444"/>
-          <w:sz w:val="22"/>
-          <w:szCs w:val="22"/>
-        </w:rPr>
-        <w:t>projects</w:t>
+      <w:r>
+        <w:rPr>
+          <w:rFonts w:ascii="Courier New" w:hAnsi="Courier New" w:cs="Courier New"/>
+          <w:color w:val="444444"/>
+          <w:sz w:val="22"/>
+          <w:szCs w:val="22"/>
+        </w:rPr>
+        <w:br/>
+        <w:t>project_id references projects</w:t>
       </w:r>
       <w:r>
         <w:rPr>
@@ -4318,37 +3795,25 @@
         </w:rPr>
         <w:t>.project_id</w:t>
       </w:r>
-      <w:proofErr w:type="spellEnd"/>
-      <w:r>
-        <w:rPr>
-          <w:rFonts w:ascii="Courier New" w:hAnsi="Courier New" w:cs="Courier New"/>
-          <w:color w:val="444444"/>
-          <w:sz w:val="22"/>
-          <w:szCs w:val="22"/>
-        </w:rPr>
-        <w:br/>
-      </w:r>
-      <w:proofErr w:type="spellStart"/>
-      <w:r>
-        <w:rPr>
-          <w:rFonts w:ascii="Courier New" w:hAnsi="Courier New" w:cs="Courier New"/>
-          <w:color w:val="444444"/>
-          <w:sz w:val="22"/>
-          <w:szCs w:val="22"/>
-        </w:rPr>
+      <w:r>
+        <w:rPr>
+          <w:rFonts w:ascii="Courier New" w:hAnsi="Courier New" w:cs="Courier New"/>
+          <w:color w:val="444444"/>
+          <w:sz w:val="22"/>
+          <w:szCs w:val="22"/>
+        </w:rPr>
+        <w:br/>
         <w:t>proposal_text</w:t>
       </w:r>
-      <w:proofErr w:type="spellEnd"/>
-      <w:r>
-        <w:rPr>
-          <w:rFonts w:ascii="Courier New" w:hAnsi="Courier New" w:cs="Courier New"/>
-          <w:color w:val="444444"/>
-          <w:sz w:val="22"/>
-          <w:szCs w:val="22"/>
-        </w:rPr>
-        <w:br/>
-      </w:r>
-      <w:proofErr w:type="spellStart"/>
+      <w:r>
+        <w:rPr>
+          <w:rFonts w:ascii="Courier New" w:hAnsi="Courier New" w:cs="Courier New"/>
+          <w:color w:val="444444"/>
+          <w:sz w:val="22"/>
+          <w:szCs w:val="22"/>
+        </w:rPr>
+        <w:br/>
+      </w:r>
       <w:r>
         <w:rPr>
           <w:rFonts w:ascii="Courier New" w:hAnsi="Courier New" w:cs="Courier New"/>
@@ -4359,7 +3824,6 @@
         <w:lastRenderedPageBreak/>
         <w:t>bid_amount</w:t>
       </w:r>
-      <w:proofErr w:type="spellEnd"/>
       <w:r>
         <w:rPr>
           <w:rFonts w:ascii="Courier New" w:hAnsi="Courier New" w:cs="Courier New"/>
@@ -4378,18 +3842,8 @@
           <w:szCs w:val="22"/>
         </w:rPr>
         <w:br/>
-      </w:r>
-      <w:proofErr w:type="spellStart"/>
-      <w:r>
-        <w:rPr>
-          <w:rFonts w:ascii="Courier New" w:hAnsi="Courier New" w:cs="Courier New"/>
-          <w:color w:val="444444"/>
-          <w:sz w:val="22"/>
-          <w:szCs w:val="22"/>
-        </w:rPr>
         <w:t>submitted_at</w:t>
       </w:r>
-      <w:proofErr w:type="spellEnd"/>
       <w:r>
         <w:rPr>
           <w:rFonts w:ascii="Courier New" w:hAnsi="Courier New" w:cs="Courier New"/>
@@ -4436,65 +3890,17 @@
           <w:szCs w:val="22"/>
         </w:rPr>
         <w:br/>
-      </w:r>
-      <w:proofErr w:type="spellStart"/>
-      <w:r>
-        <w:rPr>
-          <w:rFonts w:ascii="Courier New" w:hAnsi="Courier New" w:cs="Courier New"/>
-          <w:color w:val="444444"/>
-          <w:sz w:val="22"/>
-          <w:szCs w:val="22"/>
-        </w:rPr>
-        <w:t>review_id</w:t>
-      </w:r>
-      <w:proofErr w:type="spellEnd"/>
-      <w:r>
-        <w:rPr>
-          <w:rFonts w:ascii="Courier New" w:hAnsi="Courier New" w:cs="Courier New"/>
-          <w:color w:val="444444"/>
-          <w:sz w:val="22"/>
-          <w:szCs w:val="22"/>
-        </w:rPr>
-        <w:t xml:space="preserve"> PK</w:t>
-      </w:r>
-      <w:r>
-        <w:rPr>
-          <w:rFonts w:ascii="Courier New" w:hAnsi="Courier New" w:cs="Courier New"/>
-          <w:color w:val="444444"/>
-          <w:sz w:val="22"/>
-          <w:szCs w:val="22"/>
-        </w:rPr>
-        <w:br/>
-      </w:r>
-      <w:proofErr w:type="spellStart"/>
-      <w:r>
-        <w:rPr>
-          <w:rFonts w:ascii="Courier New" w:hAnsi="Courier New" w:cs="Courier New"/>
-          <w:color w:val="444444"/>
-          <w:sz w:val="22"/>
-          <w:szCs w:val="22"/>
-        </w:rPr>
-        <w:t>reviewer_id</w:t>
-      </w:r>
-      <w:proofErr w:type="spellEnd"/>
-      <w:r>
-        <w:rPr>
-          <w:rFonts w:ascii="Courier New" w:hAnsi="Courier New" w:cs="Courier New"/>
-          <w:color w:val="444444"/>
-          <w:sz w:val="22"/>
-          <w:szCs w:val="22"/>
-        </w:rPr>
-        <w:t xml:space="preserve"> FK references </w:t>
-      </w:r>
-      <w:proofErr w:type="spellStart"/>
-      <w:r>
-        <w:rPr>
-          <w:rFonts w:ascii="Courier New" w:hAnsi="Courier New" w:cs="Courier New"/>
-          <w:color w:val="444444"/>
-          <w:sz w:val="22"/>
-          <w:szCs w:val="22"/>
-        </w:rPr>
-        <w:t>user</w:t>
+        <w:t>review_id PK</w:t>
+      </w:r>
+      <w:r>
+        <w:rPr>
+          <w:rFonts w:ascii="Courier New" w:hAnsi="Courier New" w:cs="Courier New"/>
+          <w:color w:val="444444"/>
+          <w:sz w:val="22"/>
+          <w:szCs w:val="22"/>
+        </w:rPr>
+        <w:br/>
+        <w:t>reviewer_id FK references user</w:t>
       </w:r>
       <w:r>
         <w:rPr>
@@ -4505,45 +3911,15 @@
         </w:rPr>
         <w:t>.user_id</w:t>
       </w:r>
-      <w:proofErr w:type="spellEnd"/>
-      <w:r>
-        <w:rPr>
-          <w:rFonts w:ascii="Courier New" w:hAnsi="Courier New" w:cs="Courier New"/>
-          <w:color w:val="444444"/>
-          <w:sz w:val="22"/>
-          <w:szCs w:val="22"/>
-        </w:rPr>
-        <w:br/>
-      </w:r>
-      <w:proofErr w:type="spellStart"/>
-      <w:r>
-        <w:rPr>
-          <w:rFonts w:ascii="Courier New" w:hAnsi="Courier New" w:cs="Courier New"/>
-          <w:color w:val="444444"/>
-          <w:sz w:val="22"/>
-          <w:szCs w:val="22"/>
-        </w:rPr>
-        <w:t>reviewee_id</w:t>
-      </w:r>
-      <w:proofErr w:type="spellEnd"/>
-      <w:r>
-        <w:rPr>
-          <w:rFonts w:ascii="Courier New" w:hAnsi="Courier New" w:cs="Courier New"/>
-          <w:color w:val="444444"/>
-          <w:sz w:val="22"/>
-          <w:szCs w:val="22"/>
-        </w:rPr>
-        <w:t xml:space="preserve"> FK references </w:t>
-      </w:r>
-      <w:proofErr w:type="spellStart"/>
-      <w:r>
-        <w:rPr>
-          <w:rFonts w:ascii="Courier New" w:hAnsi="Courier New" w:cs="Courier New"/>
-          <w:color w:val="444444"/>
-          <w:sz w:val="22"/>
-          <w:szCs w:val="22"/>
-        </w:rPr>
-        <w:t>user</w:t>
+      <w:r>
+        <w:rPr>
+          <w:rFonts w:ascii="Courier New" w:hAnsi="Courier New" w:cs="Courier New"/>
+          <w:color w:val="444444"/>
+          <w:sz w:val="22"/>
+          <w:szCs w:val="22"/>
+        </w:rPr>
+        <w:br/>
+        <w:t>reviewee_id FK references user</w:t>
       </w:r>
       <w:r>
         <w:rPr>
@@ -4554,45 +3930,15 @@
         </w:rPr>
         <w:t>.user_id</w:t>
       </w:r>
-      <w:proofErr w:type="spellEnd"/>
-      <w:r>
-        <w:rPr>
-          <w:rFonts w:ascii="Courier New" w:hAnsi="Courier New" w:cs="Courier New"/>
-          <w:color w:val="444444"/>
-          <w:sz w:val="22"/>
-          <w:szCs w:val="22"/>
-        </w:rPr>
-        <w:br/>
-      </w:r>
-      <w:proofErr w:type="spellStart"/>
-      <w:r>
-        <w:rPr>
-          <w:rFonts w:ascii="Courier New" w:hAnsi="Courier New" w:cs="Courier New"/>
-          <w:color w:val="444444"/>
-          <w:sz w:val="22"/>
-          <w:szCs w:val="22"/>
-        </w:rPr>
-        <w:t>project_id</w:t>
-      </w:r>
-      <w:proofErr w:type="spellEnd"/>
-      <w:r>
-        <w:rPr>
-          <w:rFonts w:ascii="Courier New" w:hAnsi="Courier New" w:cs="Courier New"/>
-          <w:color w:val="444444"/>
-          <w:sz w:val="22"/>
-          <w:szCs w:val="22"/>
-        </w:rPr>
-        <w:t xml:space="preserve"> FK references </w:t>
-      </w:r>
-      <w:proofErr w:type="spellStart"/>
-      <w:r>
-        <w:rPr>
-          <w:rFonts w:ascii="Courier New" w:hAnsi="Courier New" w:cs="Courier New"/>
-          <w:color w:val="444444"/>
-          <w:sz w:val="22"/>
-          <w:szCs w:val="22"/>
-        </w:rPr>
-        <w:t>projects</w:t>
+      <w:r>
+        <w:rPr>
+          <w:rFonts w:ascii="Courier New" w:hAnsi="Courier New" w:cs="Courier New"/>
+          <w:color w:val="444444"/>
+          <w:sz w:val="22"/>
+          <w:szCs w:val="22"/>
+        </w:rPr>
+        <w:br/>
+        <w:t>project_id FK references projects</w:t>
       </w:r>
       <w:r>
         <w:rPr>
@@ -4603,27 +3949,16 @@
         </w:rPr>
         <w:t>.project_id</w:t>
       </w:r>
-      <w:proofErr w:type="spellEnd"/>
-      <w:r>
-        <w:rPr>
-          <w:rFonts w:ascii="Courier New" w:hAnsi="Courier New" w:cs="Courier New"/>
-          <w:color w:val="444444"/>
-          <w:sz w:val="22"/>
-          <w:szCs w:val="22"/>
-        </w:rPr>
-        <w:br/>
-      </w:r>
-      <w:proofErr w:type="spellStart"/>
-      <w:r>
-        <w:rPr>
-          <w:rFonts w:ascii="Courier New" w:hAnsi="Courier New" w:cs="Courier New"/>
-          <w:color w:val="444444"/>
-          <w:sz w:val="22"/>
-          <w:szCs w:val="22"/>
-        </w:rPr>
+      <w:r>
+        <w:rPr>
+          <w:rFonts w:ascii="Courier New" w:hAnsi="Courier New" w:cs="Courier New"/>
+          <w:color w:val="444444"/>
+          <w:sz w:val="22"/>
+          <w:szCs w:val="22"/>
+        </w:rPr>
+        <w:br/>
         <w:t>review_text</w:t>
       </w:r>
-      <w:proofErr w:type="spellEnd"/>
       <w:r>
         <w:rPr>
           <w:rFonts w:ascii="Courier New" w:hAnsi="Courier New" w:cs="Courier New"/>
@@ -4642,18 +3977,8 @@
           <w:szCs w:val="22"/>
         </w:rPr>
         <w:br/>
-      </w:r>
-      <w:proofErr w:type="spellStart"/>
-      <w:r>
-        <w:rPr>
-          <w:rFonts w:ascii="Courier New" w:hAnsi="Courier New" w:cs="Courier New"/>
-          <w:color w:val="444444"/>
-          <w:sz w:val="22"/>
-          <w:szCs w:val="22"/>
-        </w:rPr>
         <w:t>review_date</w:t>
       </w:r>
-      <w:proofErr w:type="spellEnd"/>
       <w:r>
         <w:rPr>
           <w:rFonts w:ascii="Courier New" w:hAnsi="Courier New" w:cs="Courier New"/>
@@ -4691,65 +4016,17 @@
           <w:szCs w:val="22"/>
         </w:rPr>
         <w:br/>
-      </w:r>
-      <w:proofErr w:type="spellStart"/>
-      <w:r>
-        <w:rPr>
-          <w:rFonts w:ascii="Courier New" w:hAnsi="Courier New" w:cs="Courier New"/>
-          <w:color w:val="444444"/>
-          <w:sz w:val="22"/>
-          <w:szCs w:val="22"/>
-        </w:rPr>
-        <w:t>endorsement_id</w:t>
-      </w:r>
-      <w:proofErr w:type="spellEnd"/>
-      <w:r>
-        <w:rPr>
-          <w:rFonts w:ascii="Courier New" w:hAnsi="Courier New" w:cs="Courier New"/>
-          <w:color w:val="444444"/>
-          <w:sz w:val="22"/>
-          <w:szCs w:val="22"/>
-        </w:rPr>
-        <w:t xml:space="preserve"> PK</w:t>
-      </w:r>
-      <w:r>
-        <w:rPr>
-          <w:rFonts w:ascii="Courier New" w:hAnsi="Courier New" w:cs="Courier New"/>
-          <w:color w:val="444444"/>
-          <w:sz w:val="22"/>
-          <w:szCs w:val="22"/>
-        </w:rPr>
-        <w:br/>
-      </w:r>
-      <w:proofErr w:type="spellStart"/>
-      <w:r>
-        <w:rPr>
-          <w:rFonts w:ascii="Courier New" w:hAnsi="Courier New" w:cs="Courier New"/>
-          <w:color w:val="444444"/>
-          <w:sz w:val="22"/>
-          <w:szCs w:val="22"/>
-        </w:rPr>
-        <w:t>client_id</w:t>
-      </w:r>
-      <w:proofErr w:type="spellEnd"/>
-      <w:r>
-        <w:rPr>
-          <w:rFonts w:ascii="Courier New" w:hAnsi="Courier New" w:cs="Courier New"/>
-          <w:color w:val="444444"/>
-          <w:sz w:val="22"/>
-          <w:szCs w:val="22"/>
-        </w:rPr>
-        <w:t xml:space="preserve"> FK references </w:t>
-      </w:r>
-      <w:proofErr w:type="spellStart"/>
-      <w:r>
-        <w:rPr>
-          <w:rFonts w:ascii="Courier New" w:hAnsi="Courier New" w:cs="Courier New"/>
-          <w:color w:val="444444"/>
-          <w:sz w:val="22"/>
-          <w:szCs w:val="22"/>
-        </w:rPr>
-        <w:t>clients</w:t>
+        <w:t>endorsement_id PK</w:t>
+      </w:r>
+      <w:r>
+        <w:rPr>
+          <w:rFonts w:ascii="Courier New" w:hAnsi="Courier New" w:cs="Courier New"/>
+          <w:color w:val="444444"/>
+          <w:sz w:val="22"/>
+          <w:szCs w:val="22"/>
+        </w:rPr>
+        <w:br/>
+        <w:t>client_id FK references clients</w:t>
       </w:r>
       <w:r>
         <w:rPr>
@@ -4760,26 +4037,15 @@
         </w:rPr>
         <w:t>.client_id</w:t>
       </w:r>
-      <w:proofErr w:type="spellEnd"/>
-      <w:r>
-        <w:rPr>
-          <w:rFonts w:ascii="Courier New" w:hAnsi="Courier New" w:cs="Courier New"/>
-          <w:color w:val="444444"/>
-          <w:sz w:val="22"/>
-          <w:szCs w:val="22"/>
-        </w:rPr>
-        <w:br/>
-        <w:t xml:space="preserve">freelancer FK references </w:t>
-      </w:r>
-      <w:proofErr w:type="spellStart"/>
-      <w:r>
-        <w:rPr>
-          <w:rFonts w:ascii="Courier New" w:hAnsi="Courier New" w:cs="Courier New"/>
-          <w:color w:val="444444"/>
-          <w:sz w:val="22"/>
-          <w:szCs w:val="22"/>
-        </w:rPr>
-        <w:t>freelancers</w:t>
+      <w:r>
+        <w:rPr>
+          <w:rFonts w:ascii="Courier New" w:hAnsi="Courier New" w:cs="Courier New"/>
+          <w:color w:val="444444"/>
+          <w:sz w:val="22"/>
+          <w:szCs w:val="22"/>
+        </w:rPr>
+        <w:br/>
+        <w:t>freelancer FK references freelancers</w:t>
       </w:r>
       <w:r>
         <w:rPr>
@@ -4790,27 +4056,16 @@
         </w:rPr>
         <w:t>.freelancer_id</w:t>
       </w:r>
-      <w:proofErr w:type="spellEnd"/>
-      <w:r>
-        <w:rPr>
-          <w:rFonts w:ascii="Courier New" w:hAnsi="Courier New" w:cs="Courier New"/>
-          <w:color w:val="444444"/>
-          <w:sz w:val="22"/>
-          <w:szCs w:val="22"/>
-        </w:rPr>
-        <w:br/>
-      </w:r>
-      <w:proofErr w:type="spellStart"/>
-      <w:r>
-        <w:rPr>
-          <w:rFonts w:ascii="Courier New" w:hAnsi="Courier New" w:cs="Courier New"/>
-          <w:color w:val="444444"/>
-          <w:sz w:val="22"/>
-          <w:szCs w:val="22"/>
-        </w:rPr>
+      <w:r>
+        <w:rPr>
+          <w:rFonts w:ascii="Courier New" w:hAnsi="Courier New" w:cs="Courier New"/>
+          <w:color w:val="444444"/>
+          <w:sz w:val="22"/>
+          <w:szCs w:val="22"/>
+        </w:rPr>
+        <w:br/>
         <w:t>endorsement_text</w:t>
       </w:r>
-      <w:proofErr w:type="spellEnd"/>
       <w:r>
         <w:rPr>
           <w:rFonts w:ascii="Courier New" w:hAnsi="Courier New" w:cs="Courier New"/>
@@ -4848,65 +4103,17 @@
           <w:szCs w:val="22"/>
         </w:rPr>
         <w:br/>
-      </w:r>
-      <w:proofErr w:type="spellStart"/>
-      <w:r>
-        <w:rPr>
-          <w:rFonts w:ascii="Courier New" w:hAnsi="Courier New" w:cs="Courier New"/>
-          <w:color w:val="444444"/>
-          <w:sz w:val="22"/>
-          <w:szCs w:val="22"/>
-        </w:rPr>
-        <w:t>contract_id</w:t>
-      </w:r>
-      <w:proofErr w:type="spellEnd"/>
-      <w:r>
-        <w:rPr>
-          <w:rFonts w:ascii="Courier New" w:hAnsi="Courier New" w:cs="Courier New"/>
-          <w:color w:val="444444"/>
-          <w:sz w:val="22"/>
-          <w:szCs w:val="22"/>
-        </w:rPr>
-        <w:t xml:space="preserve"> PK</w:t>
-      </w:r>
-      <w:r>
-        <w:rPr>
-          <w:rFonts w:ascii="Courier New" w:hAnsi="Courier New" w:cs="Courier New"/>
-          <w:color w:val="444444"/>
-          <w:sz w:val="22"/>
-          <w:szCs w:val="22"/>
-        </w:rPr>
-        <w:br/>
-      </w:r>
-      <w:proofErr w:type="spellStart"/>
-      <w:r>
-        <w:rPr>
-          <w:rFonts w:ascii="Courier New" w:hAnsi="Courier New" w:cs="Courier New"/>
-          <w:color w:val="444444"/>
-          <w:sz w:val="22"/>
-          <w:szCs w:val="22"/>
-        </w:rPr>
-        <w:t>client_id</w:t>
-      </w:r>
-      <w:proofErr w:type="spellEnd"/>
-      <w:r>
-        <w:rPr>
-          <w:rFonts w:ascii="Courier New" w:hAnsi="Courier New" w:cs="Courier New"/>
-          <w:color w:val="444444"/>
-          <w:sz w:val="22"/>
-          <w:szCs w:val="22"/>
-        </w:rPr>
-        <w:t xml:space="preserve"> FK references </w:t>
-      </w:r>
-      <w:proofErr w:type="spellStart"/>
-      <w:r>
-        <w:rPr>
-          <w:rFonts w:ascii="Courier New" w:hAnsi="Courier New" w:cs="Courier New"/>
-          <w:color w:val="444444"/>
-          <w:sz w:val="22"/>
-          <w:szCs w:val="22"/>
-        </w:rPr>
-        <w:t>clients</w:t>
+        <w:t>contract_id PK</w:t>
+      </w:r>
+      <w:r>
+        <w:rPr>
+          <w:rFonts w:ascii="Courier New" w:hAnsi="Courier New" w:cs="Courier New"/>
+          <w:color w:val="444444"/>
+          <w:sz w:val="22"/>
+          <w:szCs w:val="22"/>
+        </w:rPr>
+        <w:br/>
+        <w:t>client_id FK references clients</w:t>
       </w:r>
       <w:r>
         <w:rPr>
@@ -4917,45 +4124,15 @@
         </w:rPr>
         <w:t>.client_id</w:t>
       </w:r>
-      <w:proofErr w:type="spellEnd"/>
-      <w:r>
-        <w:rPr>
-          <w:rFonts w:ascii="Courier New" w:hAnsi="Courier New" w:cs="Courier New"/>
-          <w:color w:val="444444"/>
-          <w:sz w:val="22"/>
-          <w:szCs w:val="22"/>
-        </w:rPr>
-        <w:br/>
-      </w:r>
-      <w:proofErr w:type="spellStart"/>
-      <w:r>
-        <w:rPr>
-          <w:rFonts w:ascii="Courier New" w:hAnsi="Courier New" w:cs="Courier New"/>
-          <w:color w:val="444444"/>
-          <w:sz w:val="22"/>
-          <w:szCs w:val="22"/>
-        </w:rPr>
-        <w:t>freelancer_id</w:t>
-      </w:r>
-      <w:proofErr w:type="spellEnd"/>
-      <w:r>
-        <w:rPr>
-          <w:rFonts w:ascii="Courier New" w:hAnsi="Courier New" w:cs="Courier New"/>
-          <w:color w:val="444444"/>
-          <w:sz w:val="22"/>
-          <w:szCs w:val="22"/>
-        </w:rPr>
-        <w:t xml:space="preserve"> FK references </w:t>
-      </w:r>
-      <w:proofErr w:type="spellStart"/>
-      <w:r>
-        <w:rPr>
-          <w:rFonts w:ascii="Courier New" w:hAnsi="Courier New" w:cs="Courier New"/>
-          <w:color w:val="444444"/>
-          <w:sz w:val="22"/>
-          <w:szCs w:val="22"/>
-        </w:rPr>
-        <w:t>freelancers</w:t>
+      <w:r>
+        <w:rPr>
+          <w:rFonts w:ascii="Courier New" w:hAnsi="Courier New" w:cs="Courier New"/>
+          <w:color w:val="444444"/>
+          <w:sz w:val="22"/>
+          <w:szCs w:val="22"/>
+        </w:rPr>
+        <w:br/>
+        <w:t>freelancer_id FK references freelancers</w:t>
       </w:r>
       <w:r>
         <w:rPr>
@@ -4966,45 +4143,15 @@
         </w:rPr>
         <w:t>.freelancer_id</w:t>
       </w:r>
-      <w:proofErr w:type="spellEnd"/>
-      <w:r>
-        <w:rPr>
-          <w:rFonts w:ascii="Courier New" w:hAnsi="Courier New" w:cs="Courier New"/>
-          <w:color w:val="444444"/>
-          <w:sz w:val="22"/>
-          <w:szCs w:val="22"/>
-        </w:rPr>
-        <w:br/>
-      </w:r>
-      <w:proofErr w:type="spellStart"/>
-      <w:r>
-        <w:rPr>
-          <w:rFonts w:ascii="Courier New" w:hAnsi="Courier New" w:cs="Courier New"/>
-          <w:color w:val="444444"/>
-          <w:sz w:val="22"/>
-          <w:szCs w:val="22"/>
-        </w:rPr>
-        <w:t>project_id</w:t>
-      </w:r>
-      <w:proofErr w:type="spellEnd"/>
-      <w:r>
-        <w:rPr>
-          <w:rFonts w:ascii="Courier New" w:hAnsi="Courier New" w:cs="Courier New"/>
-          <w:color w:val="444444"/>
-          <w:sz w:val="22"/>
-          <w:szCs w:val="22"/>
-        </w:rPr>
-        <w:t xml:space="preserve"> FK references </w:t>
-      </w:r>
-      <w:proofErr w:type="spellStart"/>
-      <w:r>
-        <w:rPr>
-          <w:rFonts w:ascii="Courier New" w:hAnsi="Courier New" w:cs="Courier New"/>
-          <w:color w:val="444444"/>
-          <w:sz w:val="22"/>
-          <w:szCs w:val="22"/>
-        </w:rPr>
-        <w:t>projects</w:t>
+      <w:r>
+        <w:rPr>
+          <w:rFonts w:ascii="Courier New" w:hAnsi="Courier New" w:cs="Courier New"/>
+          <w:color w:val="444444"/>
+          <w:sz w:val="22"/>
+          <w:szCs w:val="22"/>
+        </w:rPr>
+        <w:br/>
+        <w:t>project_id FK references projects</w:t>
       </w:r>
       <w:r>
         <w:rPr>
@@ -5015,45 +4162,15 @@
         </w:rPr>
         <w:t>.project_id</w:t>
       </w:r>
-      <w:proofErr w:type="spellEnd"/>
-      <w:r>
-        <w:rPr>
-          <w:rFonts w:ascii="Courier New" w:hAnsi="Courier New" w:cs="Courier New"/>
-          <w:color w:val="444444"/>
-          <w:sz w:val="22"/>
-          <w:szCs w:val="22"/>
-        </w:rPr>
-        <w:br/>
-      </w:r>
-      <w:proofErr w:type="spellStart"/>
-      <w:r>
-        <w:rPr>
-          <w:rFonts w:ascii="Courier New" w:hAnsi="Courier New" w:cs="Courier New"/>
-          <w:color w:val="444444"/>
-          <w:sz w:val="22"/>
-          <w:szCs w:val="22"/>
-        </w:rPr>
-        <w:t>proposal_id</w:t>
-      </w:r>
-      <w:proofErr w:type="spellEnd"/>
-      <w:r>
-        <w:rPr>
-          <w:rFonts w:ascii="Courier New" w:hAnsi="Courier New" w:cs="Courier New"/>
-          <w:color w:val="444444"/>
-          <w:sz w:val="22"/>
-          <w:szCs w:val="22"/>
-        </w:rPr>
-        <w:t xml:space="preserve"> FK references </w:t>
-      </w:r>
-      <w:proofErr w:type="spellStart"/>
-      <w:r>
-        <w:rPr>
-          <w:rFonts w:ascii="Courier New" w:hAnsi="Courier New" w:cs="Courier New"/>
-          <w:color w:val="444444"/>
-          <w:sz w:val="22"/>
-          <w:szCs w:val="22"/>
-        </w:rPr>
-        <w:t>proposals</w:t>
+      <w:r>
+        <w:rPr>
+          <w:rFonts w:ascii="Courier New" w:hAnsi="Courier New" w:cs="Courier New"/>
+          <w:color w:val="444444"/>
+          <w:sz w:val="22"/>
+          <w:szCs w:val="22"/>
+        </w:rPr>
+        <w:br/>
+        <w:t>proposal_id FK references proposals</w:t>
       </w:r>
       <w:r>
         <w:rPr>
@@ -5064,67 +4181,36 @@
         </w:rPr>
         <w:t>.proposal_id</w:t>
       </w:r>
-      <w:proofErr w:type="spellEnd"/>
-      <w:r>
-        <w:rPr>
-          <w:rFonts w:ascii="Courier New" w:hAnsi="Courier New" w:cs="Courier New"/>
-          <w:color w:val="444444"/>
-          <w:sz w:val="22"/>
-          <w:szCs w:val="22"/>
-        </w:rPr>
-        <w:br/>
-      </w:r>
-      <w:proofErr w:type="spellStart"/>
-      <w:r>
-        <w:rPr>
-          <w:rFonts w:ascii="Courier New" w:hAnsi="Courier New" w:cs="Courier New"/>
-          <w:color w:val="444444"/>
-          <w:sz w:val="22"/>
-          <w:szCs w:val="22"/>
-        </w:rPr>
+      <w:r>
+        <w:rPr>
+          <w:rFonts w:ascii="Courier New" w:hAnsi="Courier New" w:cs="Courier New"/>
+          <w:color w:val="444444"/>
+          <w:sz w:val="22"/>
+          <w:szCs w:val="22"/>
+        </w:rPr>
+        <w:br/>
         <w:t>agreed_price</w:t>
       </w:r>
-      <w:proofErr w:type="spellEnd"/>
-      <w:r>
-        <w:rPr>
-          <w:rFonts w:ascii="Courier New" w:hAnsi="Courier New" w:cs="Courier New"/>
-          <w:color w:val="444444"/>
-          <w:sz w:val="22"/>
-          <w:szCs w:val="22"/>
-        </w:rPr>
-        <w:br/>
-      </w:r>
-      <w:proofErr w:type="spellStart"/>
-      <w:r>
-        <w:rPr>
-          <w:rFonts w:ascii="Courier New" w:hAnsi="Courier New" w:cs="Courier New"/>
-          <w:color w:val="444444"/>
-          <w:sz w:val="22"/>
-          <w:szCs w:val="22"/>
-        </w:rPr>
+      <w:r>
+        <w:rPr>
+          <w:rFonts w:ascii="Courier New" w:hAnsi="Courier New" w:cs="Courier New"/>
+          <w:color w:val="444444"/>
+          <w:sz w:val="22"/>
+          <w:szCs w:val="22"/>
+        </w:rPr>
+        <w:br/>
         <w:t>start_date</w:t>
       </w:r>
-      <w:proofErr w:type="spellEnd"/>
-      <w:r>
-        <w:rPr>
-          <w:rFonts w:ascii="Courier New" w:hAnsi="Courier New" w:cs="Courier New"/>
-          <w:color w:val="444444"/>
-          <w:sz w:val="22"/>
-          <w:szCs w:val="22"/>
-        </w:rPr>
-        <w:br/>
-      </w:r>
-      <w:proofErr w:type="spellStart"/>
-      <w:r>
-        <w:rPr>
-          <w:rFonts w:ascii="Courier New" w:hAnsi="Courier New" w:cs="Courier New"/>
-          <w:color w:val="444444"/>
-          <w:sz w:val="22"/>
-          <w:szCs w:val="22"/>
-        </w:rPr>
+      <w:r>
+        <w:rPr>
+          <w:rFonts w:ascii="Courier New" w:hAnsi="Courier New" w:cs="Courier New"/>
+          <w:color w:val="444444"/>
+          <w:sz w:val="22"/>
+          <w:szCs w:val="22"/>
+        </w:rPr>
+        <w:br/>
         <w:t>end_date</w:t>
       </w:r>
-      <w:proofErr w:type="spellEnd"/>
       <w:r>
         <w:rPr>
           <w:rFonts w:ascii="Courier New" w:hAnsi="Courier New" w:cs="Courier New"/>
@@ -5162,94 +4248,27 @@
           <w:szCs w:val="22"/>
         </w:rPr>
         <w:br/>
-      </w:r>
-      <w:proofErr w:type="spellStart"/>
-      <w:r>
-        <w:rPr>
-          <w:rFonts w:ascii="Courier New" w:hAnsi="Courier New" w:cs="Courier New"/>
-          <w:color w:val="444444"/>
-          <w:sz w:val="22"/>
-          <w:szCs w:val="22"/>
-        </w:rPr>
-        <w:t>contract_modification</w:t>
-      </w:r>
-      <w:proofErr w:type="spellEnd"/>
-      <w:r>
-        <w:rPr>
-          <w:rFonts w:ascii="Courier New" w:hAnsi="Courier New" w:cs="Courier New"/>
-          <w:color w:val="444444"/>
-          <w:sz w:val="22"/>
-          <w:szCs w:val="22"/>
-        </w:rPr>
-        <w:t>{</w:t>
-      </w:r>
-      <w:r>
-        <w:rPr>
-          <w:rFonts w:ascii="Courier New" w:hAnsi="Courier New" w:cs="Courier New"/>
-          <w:color w:val="444444"/>
-          <w:sz w:val="22"/>
-          <w:szCs w:val="22"/>
-        </w:rPr>
-        <w:br/>
-      </w:r>
-      <w:proofErr w:type="spellStart"/>
-      <w:r>
-        <w:rPr>
-          <w:rFonts w:ascii="Courier New" w:hAnsi="Courier New" w:cs="Courier New"/>
-          <w:color w:val="444444"/>
-          <w:sz w:val="22"/>
-          <w:szCs w:val="22"/>
-        </w:rPr>
-        <w:t>modification_id</w:t>
-      </w:r>
-      <w:proofErr w:type="spellEnd"/>
-      <w:r>
-        <w:rPr>
-          <w:rFonts w:ascii="Courier New" w:hAnsi="Courier New" w:cs="Courier New"/>
-          <w:color w:val="444444"/>
-          <w:sz w:val="22"/>
-          <w:szCs w:val="22"/>
-        </w:rPr>
-        <w:t xml:space="preserve"> PK</w:t>
-      </w:r>
-      <w:r>
-        <w:rPr>
-          <w:rFonts w:ascii="Courier New" w:hAnsi="Courier New" w:cs="Courier New"/>
-          <w:color w:val="444444"/>
-          <w:sz w:val="22"/>
-          <w:szCs w:val="22"/>
-        </w:rPr>
-        <w:br/>
-      </w:r>
-      <w:proofErr w:type="spellStart"/>
-      <w:r>
-        <w:rPr>
-          <w:rFonts w:ascii="Courier New" w:hAnsi="Courier New" w:cs="Courier New"/>
-          <w:color w:val="444444"/>
-          <w:sz w:val="22"/>
-          <w:szCs w:val="22"/>
-        </w:rPr>
-        <w:t>contract_id</w:t>
-      </w:r>
-      <w:proofErr w:type="spellEnd"/>
-      <w:r>
-        <w:rPr>
-          <w:rFonts w:ascii="Courier New" w:hAnsi="Courier New" w:cs="Courier New"/>
-          <w:color w:val="444444"/>
-          <w:sz w:val="22"/>
-          <w:szCs w:val="22"/>
-        </w:rPr>
-        <w:t xml:space="preserve"> FK references </w:t>
-      </w:r>
-      <w:proofErr w:type="spellStart"/>
-      <w:r>
-        <w:rPr>
-          <w:rFonts w:ascii="Courier New" w:hAnsi="Courier New" w:cs="Courier New"/>
-          <w:color w:val="444444"/>
-          <w:sz w:val="22"/>
-          <w:szCs w:val="22"/>
-        </w:rPr>
-        <w:t>contracts</w:t>
+        <w:t>contract_modification{</w:t>
+      </w:r>
+      <w:r>
+        <w:rPr>
+          <w:rFonts w:ascii="Courier New" w:hAnsi="Courier New" w:cs="Courier New"/>
+          <w:color w:val="444444"/>
+          <w:sz w:val="22"/>
+          <w:szCs w:val="22"/>
+        </w:rPr>
+        <w:br/>
+        <w:t>modification_id PK</w:t>
+      </w:r>
+      <w:r>
+        <w:rPr>
+          <w:rFonts w:ascii="Courier New" w:hAnsi="Courier New" w:cs="Courier New"/>
+          <w:color w:val="444444"/>
+          <w:sz w:val="22"/>
+          <w:szCs w:val="22"/>
+        </w:rPr>
+        <w:br/>
+        <w:t>contract_id FK references contracts</w:t>
       </w:r>
       <w:r>
         <w:rPr>
@@ -5260,45 +4279,15 @@
         </w:rPr>
         <w:t>.contract_id</w:t>
       </w:r>
-      <w:proofErr w:type="spellEnd"/>
-      <w:r>
-        <w:rPr>
-          <w:rFonts w:ascii="Courier New" w:hAnsi="Courier New" w:cs="Courier New"/>
-          <w:color w:val="444444"/>
-          <w:sz w:val="22"/>
-          <w:szCs w:val="22"/>
-        </w:rPr>
-        <w:br/>
-      </w:r>
-      <w:proofErr w:type="spellStart"/>
-      <w:r>
-        <w:rPr>
-          <w:rFonts w:ascii="Courier New" w:hAnsi="Courier New" w:cs="Courier New"/>
-          <w:color w:val="444444"/>
-          <w:sz w:val="22"/>
-          <w:szCs w:val="22"/>
-        </w:rPr>
-        <w:t>modified_by</w:t>
-      </w:r>
-      <w:proofErr w:type="spellEnd"/>
-      <w:r>
-        <w:rPr>
-          <w:rFonts w:ascii="Courier New" w:hAnsi="Courier New" w:cs="Courier New"/>
-          <w:color w:val="444444"/>
-          <w:sz w:val="22"/>
-          <w:szCs w:val="22"/>
-        </w:rPr>
-        <w:t xml:space="preserve"> FK references </w:t>
-      </w:r>
-      <w:proofErr w:type="spellStart"/>
-      <w:r>
-        <w:rPr>
-          <w:rFonts w:ascii="Courier New" w:hAnsi="Courier New" w:cs="Courier New"/>
-          <w:color w:val="444444"/>
-          <w:sz w:val="22"/>
-          <w:szCs w:val="22"/>
-        </w:rPr>
-        <w:t>users</w:t>
+      <w:r>
+        <w:rPr>
+          <w:rFonts w:ascii="Courier New" w:hAnsi="Courier New" w:cs="Courier New"/>
+          <w:color w:val="444444"/>
+          <w:sz w:val="22"/>
+          <w:szCs w:val="22"/>
+        </w:rPr>
+        <w:br/>
+        <w:t>modified_by FK references users</w:t>
       </w:r>
       <w:r>
         <w:rPr>
@@ -5309,107 +4298,56 @@
         </w:rPr>
         <w:t>.user_id</w:t>
       </w:r>
-      <w:proofErr w:type="spellEnd"/>
-      <w:r>
-        <w:rPr>
-          <w:rFonts w:ascii="Courier New" w:hAnsi="Courier New" w:cs="Courier New"/>
-          <w:color w:val="444444"/>
-          <w:sz w:val="22"/>
-          <w:szCs w:val="22"/>
-        </w:rPr>
-        <w:br/>
-      </w:r>
-      <w:proofErr w:type="spellStart"/>
-      <w:r>
-        <w:rPr>
-          <w:rFonts w:ascii="Courier New" w:hAnsi="Courier New" w:cs="Courier New"/>
-          <w:color w:val="444444"/>
-          <w:sz w:val="22"/>
-          <w:szCs w:val="22"/>
-        </w:rPr>
+      <w:r>
+        <w:rPr>
+          <w:rFonts w:ascii="Courier New" w:hAnsi="Courier New" w:cs="Courier New"/>
+          <w:color w:val="444444"/>
+          <w:sz w:val="22"/>
+          <w:szCs w:val="22"/>
+        </w:rPr>
+        <w:br/>
         <w:t>modified_at</w:t>
       </w:r>
-      <w:proofErr w:type="spellEnd"/>
-      <w:r>
-        <w:rPr>
-          <w:rFonts w:ascii="Courier New" w:hAnsi="Courier New" w:cs="Courier New"/>
-          <w:color w:val="444444"/>
-          <w:sz w:val="22"/>
-          <w:szCs w:val="22"/>
-        </w:rPr>
-        <w:br/>
-      </w:r>
-      <w:proofErr w:type="spellStart"/>
-      <w:r>
-        <w:rPr>
-          <w:rFonts w:ascii="Courier New" w:hAnsi="Courier New" w:cs="Courier New"/>
-          <w:color w:val="444444"/>
-          <w:sz w:val="22"/>
-          <w:szCs w:val="22"/>
-        </w:rPr>
+      <w:r>
+        <w:rPr>
+          <w:rFonts w:ascii="Courier New" w:hAnsi="Courier New" w:cs="Courier New"/>
+          <w:color w:val="444444"/>
+          <w:sz w:val="22"/>
+          <w:szCs w:val="22"/>
+        </w:rPr>
+        <w:br/>
         <w:t>old_price</w:t>
       </w:r>
-      <w:proofErr w:type="spellEnd"/>
-      <w:r>
-        <w:rPr>
-          <w:rFonts w:ascii="Courier New" w:hAnsi="Courier New" w:cs="Courier New"/>
-          <w:color w:val="444444"/>
-          <w:sz w:val="22"/>
-          <w:szCs w:val="22"/>
-        </w:rPr>
-        <w:br/>
-      </w:r>
-      <w:proofErr w:type="spellStart"/>
-      <w:r>
-        <w:rPr>
-          <w:rFonts w:ascii="Courier New" w:hAnsi="Courier New" w:cs="Courier New"/>
-          <w:color w:val="444444"/>
-          <w:sz w:val="22"/>
-          <w:szCs w:val="22"/>
-        </w:rPr>
+      <w:r>
+        <w:rPr>
+          <w:rFonts w:ascii="Courier New" w:hAnsi="Courier New" w:cs="Courier New"/>
+          <w:color w:val="444444"/>
+          <w:sz w:val="22"/>
+          <w:szCs w:val="22"/>
+        </w:rPr>
+        <w:br/>
         <w:t>new_price</w:t>
       </w:r>
-      <w:proofErr w:type="spellEnd"/>
-      <w:r>
-        <w:rPr>
-          <w:rFonts w:ascii="Courier New" w:hAnsi="Courier New" w:cs="Courier New"/>
-          <w:color w:val="444444"/>
-          <w:sz w:val="22"/>
-          <w:szCs w:val="22"/>
-        </w:rPr>
-        <w:br/>
-      </w:r>
-      <w:proofErr w:type="spellStart"/>
-      <w:r>
-        <w:rPr>
-          <w:rFonts w:ascii="Courier New" w:hAnsi="Courier New" w:cs="Courier New"/>
-          <w:color w:val="444444"/>
-          <w:sz w:val="22"/>
-          <w:szCs w:val="22"/>
-        </w:rPr>
+      <w:r>
+        <w:rPr>
+          <w:rFonts w:ascii="Courier New" w:hAnsi="Courier New" w:cs="Courier New"/>
+          <w:color w:val="444444"/>
+          <w:sz w:val="22"/>
+          <w:szCs w:val="22"/>
+        </w:rPr>
+        <w:br/>
         <w:t>old_deadline</w:t>
       </w:r>
-      <w:proofErr w:type="spellEnd"/>
-      <w:r>
-        <w:rPr>
-          <w:rFonts w:ascii="Courier New" w:hAnsi="Courier New" w:cs="Courier New"/>
-          <w:color w:val="444444"/>
-          <w:sz w:val="22"/>
-          <w:szCs w:val="22"/>
-        </w:rPr>
-        <w:br/>
-      </w:r>
-      <w:proofErr w:type="spellStart"/>
-      <w:r>
-        <w:rPr>
-          <w:rFonts w:ascii="Courier New" w:hAnsi="Courier New" w:cs="Courier New"/>
-          <w:color w:val="444444"/>
-          <w:sz w:val="22"/>
-          <w:szCs w:val="22"/>
-        </w:rPr>
+      <w:r>
+        <w:rPr>
+          <w:rFonts w:ascii="Courier New" w:hAnsi="Courier New" w:cs="Courier New"/>
+          <w:color w:val="444444"/>
+          <w:sz w:val="22"/>
+          <w:szCs w:val="22"/>
+        </w:rPr>
+        <w:br/>
         <w:t>new_deadline</w:t>
       </w:r>
-      <w:proofErr w:type="spellEnd"/>
       <w:r>
         <w:rPr>
           <w:rFonts w:ascii="Courier New" w:hAnsi="Courier New" w:cs="Courier New"/>
@@ -5457,65 +4395,17 @@
           <w:szCs w:val="22"/>
         </w:rPr>
         <w:br/>
-      </w:r>
-      <w:proofErr w:type="spellStart"/>
-      <w:r>
-        <w:rPr>
-          <w:rFonts w:ascii="Courier New" w:hAnsi="Courier New" w:cs="Courier New"/>
-          <w:color w:val="444444"/>
-          <w:sz w:val="22"/>
-          <w:szCs w:val="22"/>
-        </w:rPr>
-        <w:t>payment_id</w:t>
-      </w:r>
-      <w:proofErr w:type="spellEnd"/>
-      <w:r>
-        <w:rPr>
-          <w:rFonts w:ascii="Courier New" w:hAnsi="Courier New" w:cs="Courier New"/>
-          <w:color w:val="444444"/>
-          <w:sz w:val="22"/>
-          <w:szCs w:val="22"/>
-        </w:rPr>
-        <w:t xml:space="preserve"> PK</w:t>
-      </w:r>
-      <w:r>
-        <w:rPr>
-          <w:rFonts w:ascii="Courier New" w:hAnsi="Courier New" w:cs="Courier New"/>
-          <w:color w:val="444444"/>
-          <w:sz w:val="22"/>
-          <w:szCs w:val="22"/>
-        </w:rPr>
-        <w:br/>
-      </w:r>
-      <w:proofErr w:type="spellStart"/>
-      <w:r>
-        <w:rPr>
-          <w:rFonts w:ascii="Courier New" w:hAnsi="Courier New" w:cs="Courier New"/>
-          <w:color w:val="444444"/>
-          <w:sz w:val="22"/>
-          <w:szCs w:val="22"/>
-        </w:rPr>
-        <w:t>contract_id</w:t>
-      </w:r>
-      <w:proofErr w:type="spellEnd"/>
-      <w:r>
-        <w:rPr>
-          <w:rFonts w:ascii="Courier New" w:hAnsi="Courier New" w:cs="Courier New"/>
-          <w:color w:val="444444"/>
-          <w:sz w:val="22"/>
-          <w:szCs w:val="22"/>
-        </w:rPr>
-        <w:t xml:space="preserve"> FK references </w:t>
-      </w:r>
-      <w:proofErr w:type="spellStart"/>
-      <w:r>
-        <w:rPr>
-          <w:rFonts w:ascii="Courier New" w:hAnsi="Courier New" w:cs="Courier New"/>
-          <w:color w:val="444444"/>
-          <w:sz w:val="22"/>
-          <w:szCs w:val="22"/>
-        </w:rPr>
-        <w:t>contracts</w:t>
+        <w:t>payment_id PK</w:t>
+      </w:r>
+      <w:r>
+        <w:rPr>
+          <w:rFonts w:ascii="Courier New" w:hAnsi="Courier New" w:cs="Courier New"/>
+          <w:color w:val="444444"/>
+          <w:sz w:val="22"/>
+          <w:szCs w:val="22"/>
+        </w:rPr>
+        <w:br/>
+        <w:t>contract_id FK references contracts</w:t>
       </w:r>
       <w:r>
         <w:rPr>
@@ -5526,7 +4416,6 @@
         </w:rPr>
         <w:t>.contract_id</w:t>
       </w:r>
-      <w:proofErr w:type="spellEnd"/>
       <w:r>
         <w:rPr>
           <w:rFonts w:ascii="Courier New" w:hAnsi="Courier New" w:cs="Courier New"/>
@@ -5546,7 +4435,6 @@
         </w:rPr>
         <w:br/>
       </w:r>
-      <w:proofErr w:type="spellStart"/>
       <w:r>
         <w:rPr>
           <w:rFonts w:ascii="Courier New" w:hAnsi="Courier New" w:cs="Courier New"/>
@@ -5557,7 +4445,6 @@
         <w:lastRenderedPageBreak/>
         <w:t>payment_method</w:t>
       </w:r>
-      <w:proofErr w:type="spellEnd"/>
       <w:r>
         <w:rPr>
           <w:rFonts w:ascii="Courier New" w:hAnsi="Courier New" w:cs="Courier New"/>
@@ -5595,94 +4482,27 @@
           <w:szCs w:val="22"/>
         </w:rPr>
         <w:br/>
-      </w:r>
-      <w:proofErr w:type="spellStart"/>
-      <w:r>
-        <w:rPr>
-          <w:rFonts w:ascii="Courier New" w:hAnsi="Courier New" w:cs="Courier New"/>
-          <w:color w:val="444444"/>
-          <w:sz w:val="22"/>
-          <w:szCs w:val="22"/>
-        </w:rPr>
-        <w:t>invoice_id</w:t>
-      </w:r>
-      <w:proofErr w:type="spellEnd"/>
-      <w:r>
-        <w:rPr>
-          <w:rFonts w:ascii="Courier New" w:hAnsi="Courier New" w:cs="Courier New"/>
-          <w:color w:val="444444"/>
-          <w:sz w:val="22"/>
-          <w:szCs w:val="22"/>
-        </w:rPr>
-        <w:t>{</w:t>
-      </w:r>
-      <w:r>
-        <w:rPr>
-          <w:rFonts w:ascii="Courier New" w:hAnsi="Courier New" w:cs="Courier New"/>
-          <w:color w:val="444444"/>
-          <w:sz w:val="22"/>
-          <w:szCs w:val="22"/>
-        </w:rPr>
-        <w:br/>
-      </w:r>
-      <w:proofErr w:type="spellStart"/>
-      <w:r>
-        <w:rPr>
-          <w:rFonts w:ascii="Courier New" w:hAnsi="Courier New" w:cs="Courier New"/>
-          <w:color w:val="444444"/>
-          <w:sz w:val="22"/>
-          <w:szCs w:val="22"/>
-        </w:rPr>
-        <w:t>invoice_id</w:t>
-      </w:r>
-      <w:proofErr w:type="spellEnd"/>
-      <w:r>
-        <w:rPr>
-          <w:rFonts w:ascii="Courier New" w:hAnsi="Courier New" w:cs="Courier New"/>
-          <w:color w:val="444444"/>
-          <w:sz w:val="22"/>
-          <w:szCs w:val="22"/>
-        </w:rPr>
-        <w:t xml:space="preserve"> PK</w:t>
-      </w:r>
-      <w:r>
-        <w:rPr>
-          <w:rFonts w:ascii="Courier New" w:hAnsi="Courier New" w:cs="Courier New"/>
-          <w:color w:val="444444"/>
-          <w:sz w:val="22"/>
-          <w:szCs w:val="22"/>
-        </w:rPr>
-        <w:br/>
-      </w:r>
-      <w:proofErr w:type="spellStart"/>
-      <w:r>
-        <w:rPr>
-          <w:rFonts w:ascii="Courier New" w:hAnsi="Courier New" w:cs="Courier New"/>
-          <w:color w:val="444444"/>
-          <w:sz w:val="22"/>
-          <w:szCs w:val="22"/>
-        </w:rPr>
-        <w:t>contract_id</w:t>
-      </w:r>
-      <w:proofErr w:type="spellEnd"/>
-      <w:r>
-        <w:rPr>
-          <w:rFonts w:ascii="Courier New" w:hAnsi="Courier New" w:cs="Courier New"/>
-          <w:color w:val="444444"/>
-          <w:sz w:val="22"/>
-          <w:szCs w:val="22"/>
-        </w:rPr>
-        <w:t xml:space="preserve"> FK references </w:t>
-      </w:r>
-      <w:proofErr w:type="spellStart"/>
-      <w:r>
-        <w:rPr>
-          <w:rFonts w:ascii="Courier New" w:hAnsi="Courier New" w:cs="Courier New"/>
-          <w:color w:val="444444"/>
-          <w:sz w:val="22"/>
-          <w:szCs w:val="22"/>
-        </w:rPr>
-        <w:t>contracts</w:t>
+        <w:t>invoice_id{</w:t>
+      </w:r>
+      <w:r>
+        <w:rPr>
+          <w:rFonts w:ascii="Courier New" w:hAnsi="Courier New" w:cs="Courier New"/>
+          <w:color w:val="444444"/>
+          <w:sz w:val="22"/>
+          <w:szCs w:val="22"/>
+        </w:rPr>
+        <w:br/>
+        <w:t>invoice_id PK</w:t>
+      </w:r>
+      <w:r>
+        <w:rPr>
+          <w:rFonts w:ascii="Courier New" w:hAnsi="Courier New" w:cs="Courier New"/>
+          <w:color w:val="444444"/>
+          <w:sz w:val="22"/>
+          <w:szCs w:val="22"/>
+        </w:rPr>
+        <w:br/>
+        <w:t>contract_id FK references contracts</w:t>
       </w:r>
       <w:r>
         <w:rPr>
@@ -5693,67 +4513,36 @@
         </w:rPr>
         <w:t>.contract_id</w:t>
       </w:r>
-      <w:proofErr w:type="spellEnd"/>
-      <w:r>
-        <w:rPr>
-          <w:rFonts w:ascii="Courier New" w:hAnsi="Courier New" w:cs="Courier New"/>
-          <w:color w:val="444444"/>
-          <w:sz w:val="22"/>
-          <w:szCs w:val="22"/>
-        </w:rPr>
-        <w:br/>
-      </w:r>
-      <w:proofErr w:type="spellStart"/>
-      <w:r>
-        <w:rPr>
-          <w:rFonts w:ascii="Courier New" w:hAnsi="Courier New" w:cs="Courier New"/>
-          <w:color w:val="444444"/>
-          <w:sz w:val="22"/>
-          <w:szCs w:val="22"/>
-        </w:rPr>
+      <w:r>
+        <w:rPr>
+          <w:rFonts w:ascii="Courier New" w:hAnsi="Courier New" w:cs="Courier New"/>
+          <w:color w:val="444444"/>
+          <w:sz w:val="22"/>
+          <w:szCs w:val="22"/>
+        </w:rPr>
+        <w:br/>
         <w:t>net_amount</w:t>
       </w:r>
-      <w:proofErr w:type="spellEnd"/>
-      <w:r>
-        <w:rPr>
-          <w:rFonts w:ascii="Courier New" w:hAnsi="Courier New" w:cs="Courier New"/>
-          <w:color w:val="444444"/>
-          <w:sz w:val="22"/>
-          <w:szCs w:val="22"/>
-        </w:rPr>
-        <w:br/>
-      </w:r>
-      <w:proofErr w:type="spellStart"/>
-      <w:r>
-        <w:rPr>
-          <w:rFonts w:ascii="Courier New" w:hAnsi="Courier New" w:cs="Courier New"/>
-          <w:color w:val="444444"/>
-          <w:sz w:val="22"/>
-          <w:szCs w:val="22"/>
-        </w:rPr>
+      <w:r>
+        <w:rPr>
+          <w:rFonts w:ascii="Courier New" w:hAnsi="Courier New" w:cs="Courier New"/>
+          <w:color w:val="444444"/>
+          <w:sz w:val="22"/>
+          <w:szCs w:val="22"/>
+        </w:rPr>
+        <w:br/>
         <w:t>issued_at</w:t>
       </w:r>
-      <w:proofErr w:type="spellEnd"/>
-      <w:r>
-        <w:rPr>
-          <w:rFonts w:ascii="Courier New" w:hAnsi="Courier New" w:cs="Courier New"/>
-          <w:color w:val="444444"/>
-          <w:sz w:val="22"/>
-          <w:szCs w:val="22"/>
-        </w:rPr>
-        <w:br/>
-      </w:r>
-      <w:proofErr w:type="spellStart"/>
-      <w:r>
-        <w:rPr>
-          <w:rFonts w:ascii="Courier New" w:hAnsi="Courier New" w:cs="Courier New"/>
-          <w:color w:val="444444"/>
-          <w:sz w:val="22"/>
-          <w:szCs w:val="22"/>
-        </w:rPr>
+      <w:r>
+        <w:rPr>
+          <w:rFonts w:ascii="Courier New" w:hAnsi="Courier New" w:cs="Courier New"/>
+          <w:color w:val="444444"/>
+          <w:sz w:val="22"/>
+          <w:szCs w:val="22"/>
+        </w:rPr>
+        <w:br/>
         <w:t>due_date</w:t>
       </w:r>
-      <w:proofErr w:type="spellEnd"/>
       <w:r>
         <w:rPr>
           <w:rFonts w:ascii="Courier New" w:hAnsi="Courier New" w:cs="Courier New"/>
@@ -5772,18 +4561,8 @@
           <w:szCs w:val="22"/>
         </w:rPr>
         <w:br/>
-      </w:r>
-      <w:proofErr w:type="spellStart"/>
-      <w:r>
-        <w:rPr>
-          <w:rFonts w:ascii="Courier New" w:hAnsi="Courier New" w:cs="Courier New"/>
-          <w:color w:val="444444"/>
-          <w:sz w:val="22"/>
-          <w:szCs w:val="22"/>
-        </w:rPr>
         <w:t>paid_at</w:t>
       </w:r>
-      <w:proofErr w:type="spellEnd"/>
       <w:r>
         <w:rPr>
           <w:rFonts w:ascii="Courier New" w:hAnsi="Courier New" w:cs="Courier New"/>
@@ -5821,65 +4600,17 @@
           <w:szCs w:val="22"/>
         </w:rPr>
         <w:br/>
-      </w:r>
-      <w:proofErr w:type="spellStart"/>
-      <w:r>
-        <w:rPr>
-          <w:rFonts w:ascii="Courier New" w:hAnsi="Courier New" w:cs="Courier New"/>
-          <w:color w:val="444444"/>
-          <w:sz w:val="22"/>
-          <w:szCs w:val="22"/>
-        </w:rPr>
-        <w:t>submission_id</w:t>
-      </w:r>
-      <w:proofErr w:type="spellEnd"/>
-      <w:r>
-        <w:rPr>
-          <w:rFonts w:ascii="Courier New" w:hAnsi="Courier New" w:cs="Courier New"/>
-          <w:color w:val="444444"/>
-          <w:sz w:val="22"/>
-          <w:szCs w:val="22"/>
-        </w:rPr>
-        <w:t xml:space="preserve"> PK</w:t>
-      </w:r>
-      <w:r>
-        <w:rPr>
-          <w:rFonts w:ascii="Courier New" w:hAnsi="Courier New" w:cs="Courier New"/>
-          <w:color w:val="444444"/>
-          <w:sz w:val="22"/>
-          <w:szCs w:val="22"/>
-        </w:rPr>
-        <w:br/>
-      </w:r>
-      <w:proofErr w:type="spellStart"/>
-      <w:r>
-        <w:rPr>
-          <w:rFonts w:ascii="Courier New" w:hAnsi="Courier New" w:cs="Courier New"/>
-          <w:color w:val="444444"/>
-          <w:sz w:val="22"/>
-          <w:szCs w:val="22"/>
-        </w:rPr>
-        <w:t>submitted_by</w:t>
-      </w:r>
-      <w:proofErr w:type="spellEnd"/>
-      <w:r>
-        <w:rPr>
-          <w:rFonts w:ascii="Courier New" w:hAnsi="Courier New" w:cs="Courier New"/>
-          <w:color w:val="444444"/>
-          <w:sz w:val="22"/>
-          <w:szCs w:val="22"/>
-        </w:rPr>
-        <w:t xml:space="preserve"> FK references </w:t>
-      </w:r>
-      <w:proofErr w:type="spellStart"/>
-      <w:r>
-        <w:rPr>
-          <w:rFonts w:ascii="Courier New" w:hAnsi="Courier New" w:cs="Courier New"/>
-          <w:color w:val="444444"/>
-          <w:sz w:val="22"/>
-          <w:szCs w:val="22"/>
-        </w:rPr>
-        <w:t>freelancers</w:t>
+        <w:t>submission_id PK</w:t>
+      </w:r>
+      <w:r>
+        <w:rPr>
+          <w:rFonts w:ascii="Courier New" w:hAnsi="Courier New" w:cs="Courier New"/>
+          <w:color w:val="444444"/>
+          <w:sz w:val="22"/>
+          <w:szCs w:val="22"/>
+        </w:rPr>
+        <w:br/>
+        <w:t>submitted_by FK references freelancers</w:t>
       </w:r>
       <w:r>
         <w:rPr>
@@ -5890,45 +4621,15 @@
         </w:rPr>
         <w:t>.freelancer_id</w:t>
       </w:r>
-      <w:proofErr w:type="spellEnd"/>
-      <w:r>
-        <w:rPr>
-          <w:rFonts w:ascii="Courier New" w:hAnsi="Courier New" w:cs="Courier New"/>
-          <w:color w:val="444444"/>
-          <w:sz w:val="22"/>
-          <w:szCs w:val="22"/>
-        </w:rPr>
-        <w:br/>
-      </w:r>
-      <w:proofErr w:type="spellStart"/>
-      <w:r>
-        <w:rPr>
-          <w:rFonts w:ascii="Courier New" w:hAnsi="Courier New" w:cs="Courier New"/>
-          <w:color w:val="444444"/>
-          <w:sz w:val="22"/>
-          <w:szCs w:val="22"/>
-        </w:rPr>
-        <w:t>contract_id</w:t>
-      </w:r>
-      <w:proofErr w:type="spellEnd"/>
-      <w:r>
-        <w:rPr>
-          <w:rFonts w:ascii="Courier New" w:hAnsi="Courier New" w:cs="Courier New"/>
-          <w:color w:val="444444"/>
-          <w:sz w:val="22"/>
-          <w:szCs w:val="22"/>
-        </w:rPr>
-        <w:t xml:space="preserve"> FK references </w:t>
-      </w:r>
-      <w:proofErr w:type="spellStart"/>
-      <w:r>
-        <w:rPr>
-          <w:rFonts w:ascii="Courier New" w:hAnsi="Courier New" w:cs="Courier New"/>
-          <w:color w:val="444444"/>
-          <w:sz w:val="22"/>
-          <w:szCs w:val="22"/>
-        </w:rPr>
-        <w:t>contracts</w:t>
+      <w:r>
+        <w:rPr>
+          <w:rFonts w:ascii="Courier New" w:hAnsi="Courier New" w:cs="Courier New"/>
+          <w:color w:val="444444"/>
+          <w:sz w:val="22"/>
+          <w:szCs w:val="22"/>
+        </w:rPr>
+        <w:br/>
+        <w:t>contract_id FK references contracts</w:t>
       </w:r>
       <w:r>
         <w:rPr>
@@ -5939,7 +4640,6 @@
         </w:rPr>
         <w:t>.contract_id</w:t>
       </w:r>
-      <w:proofErr w:type="spellEnd"/>
       <w:r>
         <w:rPr>
           <w:rFonts w:ascii="Courier New" w:hAnsi="Courier New" w:cs="Courier New"/>
@@ -5958,38 +4658,18 @@
           <w:szCs w:val="22"/>
         </w:rPr>
         <w:br/>
-      </w:r>
-      <w:proofErr w:type="spellStart"/>
-      <w:r>
-        <w:rPr>
-          <w:rFonts w:ascii="Courier New" w:hAnsi="Courier New" w:cs="Courier New"/>
-          <w:color w:val="444444"/>
-          <w:sz w:val="22"/>
-          <w:szCs w:val="22"/>
-        </w:rPr>
         <w:t>submitted_file</w:t>
       </w:r>
-      <w:proofErr w:type="spellEnd"/>
-      <w:r>
-        <w:rPr>
-          <w:rFonts w:ascii="Courier New" w:hAnsi="Courier New" w:cs="Courier New"/>
-          <w:color w:val="444444"/>
-          <w:sz w:val="22"/>
-          <w:szCs w:val="22"/>
-        </w:rPr>
-        <w:br/>
-      </w:r>
-      <w:proofErr w:type="spellStart"/>
-      <w:r>
-        <w:rPr>
-          <w:rFonts w:ascii="Courier New" w:hAnsi="Courier New" w:cs="Courier New"/>
-          <w:color w:val="444444"/>
-          <w:sz w:val="22"/>
-          <w:szCs w:val="22"/>
-        </w:rPr>
+      <w:r>
+        <w:rPr>
+          <w:rFonts w:ascii="Courier New" w:hAnsi="Courier New" w:cs="Courier New"/>
+          <w:color w:val="444444"/>
+          <w:sz w:val="22"/>
+          <w:szCs w:val="22"/>
+        </w:rPr>
+        <w:br/>
         <w:t>submitted_at</w:t>
       </w:r>
-      <w:proofErr w:type="spellEnd"/>
       <w:r>
         <w:rPr>
           <w:rFonts w:ascii="Courier New" w:hAnsi="Courier New" w:cs="Courier New"/>
@@ -6037,65 +4717,17 @@
           <w:szCs w:val="22"/>
         </w:rPr>
         <w:br/>
-      </w:r>
-      <w:proofErr w:type="spellStart"/>
-      <w:r>
-        <w:rPr>
-          <w:rFonts w:ascii="Courier New" w:hAnsi="Courier New" w:cs="Courier New"/>
-          <w:color w:val="444444"/>
-          <w:sz w:val="22"/>
-          <w:szCs w:val="22"/>
-        </w:rPr>
-        <w:t>withdrawal_id</w:t>
-      </w:r>
-      <w:proofErr w:type="spellEnd"/>
-      <w:r>
-        <w:rPr>
-          <w:rFonts w:ascii="Courier New" w:hAnsi="Courier New" w:cs="Courier New"/>
-          <w:color w:val="444444"/>
-          <w:sz w:val="22"/>
-          <w:szCs w:val="22"/>
-        </w:rPr>
-        <w:t xml:space="preserve"> PK</w:t>
-      </w:r>
-      <w:r>
-        <w:rPr>
-          <w:rFonts w:ascii="Courier New" w:hAnsi="Courier New" w:cs="Courier New"/>
-          <w:color w:val="444444"/>
-          <w:sz w:val="22"/>
-          <w:szCs w:val="22"/>
-        </w:rPr>
-        <w:br/>
-      </w:r>
-      <w:proofErr w:type="spellStart"/>
-      <w:r>
-        <w:rPr>
-          <w:rFonts w:ascii="Courier New" w:hAnsi="Courier New" w:cs="Courier New"/>
-          <w:color w:val="444444"/>
-          <w:sz w:val="22"/>
-          <w:szCs w:val="22"/>
-        </w:rPr>
-        <w:t>requested_by</w:t>
-      </w:r>
-      <w:proofErr w:type="spellEnd"/>
-      <w:r>
-        <w:rPr>
-          <w:rFonts w:ascii="Courier New" w:hAnsi="Courier New" w:cs="Courier New"/>
-          <w:color w:val="444444"/>
-          <w:sz w:val="22"/>
-          <w:szCs w:val="22"/>
-        </w:rPr>
-        <w:t xml:space="preserve"> FK references </w:t>
-      </w:r>
-      <w:proofErr w:type="spellStart"/>
-      <w:r>
-        <w:rPr>
-          <w:rFonts w:ascii="Courier New" w:hAnsi="Courier New" w:cs="Courier New"/>
-          <w:color w:val="444444"/>
-          <w:sz w:val="22"/>
-          <w:szCs w:val="22"/>
-        </w:rPr>
-        <w:t>users</w:t>
+        <w:t>withdrawal_id PK</w:t>
+      </w:r>
+      <w:r>
+        <w:rPr>
+          <w:rFonts w:ascii="Courier New" w:hAnsi="Courier New" w:cs="Courier New"/>
+          <w:color w:val="444444"/>
+          <w:sz w:val="22"/>
+          <w:szCs w:val="22"/>
+        </w:rPr>
+        <w:br/>
+        <w:t>requested_by FK references users</w:t>
       </w:r>
       <w:r>
         <w:rPr>
@@ -6106,45 +4738,15 @@
         </w:rPr>
         <w:t>.user_id</w:t>
       </w:r>
-      <w:proofErr w:type="spellEnd"/>
-      <w:r>
-        <w:rPr>
-          <w:rFonts w:ascii="Courier New" w:hAnsi="Courier New" w:cs="Courier New"/>
-          <w:color w:val="444444"/>
-          <w:sz w:val="22"/>
-          <w:szCs w:val="22"/>
-        </w:rPr>
-        <w:br/>
-      </w:r>
-      <w:proofErr w:type="spellStart"/>
-      <w:r>
-        <w:rPr>
-          <w:rFonts w:ascii="Courier New" w:hAnsi="Courier New" w:cs="Courier New"/>
-          <w:color w:val="444444"/>
-          <w:sz w:val="22"/>
-          <w:szCs w:val="22"/>
-        </w:rPr>
-        <w:t>approved_by</w:t>
-      </w:r>
-      <w:proofErr w:type="spellEnd"/>
-      <w:r>
-        <w:rPr>
-          <w:rFonts w:ascii="Courier New" w:hAnsi="Courier New" w:cs="Courier New"/>
-          <w:color w:val="444444"/>
-          <w:sz w:val="22"/>
-          <w:szCs w:val="22"/>
-        </w:rPr>
-        <w:t xml:space="preserve"> FK references </w:t>
-      </w:r>
-      <w:proofErr w:type="spellStart"/>
-      <w:r>
-        <w:rPr>
-          <w:rFonts w:ascii="Courier New" w:hAnsi="Courier New" w:cs="Courier New"/>
-          <w:color w:val="444444"/>
-          <w:sz w:val="22"/>
-          <w:szCs w:val="22"/>
-        </w:rPr>
-        <w:t>users</w:t>
+      <w:r>
+        <w:rPr>
+          <w:rFonts w:ascii="Courier New" w:hAnsi="Courier New" w:cs="Courier New"/>
+          <w:color w:val="444444"/>
+          <w:sz w:val="22"/>
+          <w:szCs w:val="22"/>
+        </w:rPr>
+        <w:br/>
+        <w:t>approved_by FK references users</w:t>
       </w:r>
       <w:r>
         <w:rPr>
@@ -6155,45 +4757,15 @@
         </w:rPr>
         <w:t>.user_id</w:t>
       </w:r>
-      <w:proofErr w:type="spellEnd"/>
-      <w:r>
-        <w:rPr>
-          <w:rFonts w:ascii="Courier New" w:hAnsi="Courier New" w:cs="Courier New"/>
-          <w:color w:val="444444"/>
-          <w:sz w:val="22"/>
-          <w:szCs w:val="22"/>
-        </w:rPr>
-        <w:br/>
-      </w:r>
-      <w:proofErr w:type="spellStart"/>
-      <w:r>
-        <w:rPr>
-          <w:rFonts w:ascii="Courier New" w:hAnsi="Courier New" w:cs="Courier New"/>
-          <w:color w:val="444444"/>
-          <w:sz w:val="22"/>
-          <w:szCs w:val="22"/>
-        </w:rPr>
-        <w:t>contract_id</w:t>
-      </w:r>
-      <w:proofErr w:type="spellEnd"/>
-      <w:r>
-        <w:rPr>
-          <w:rFonts w:ascii="Courier New" w:hAnsi="Courier New" w:cs="Courier New"/>
-          <w:color w:val="444444"/>
-          <w:sz w:val="22"/>
-          <w:szCs w:val="22"/>
-        </w:rPr>
-        <w:t xml:space="preserve"> FK references </w:t>
-      </w:r>
-      <w:proofErr w:type="spellStart"/>
-      <w:r>
-        <w:rPr>
-          <w:rFonts w:ascii="Courier New" w:hAnsi="Courier New" w:cs="Courier New"/>
-          <w:color w:val="444444"/>
-          <w:sz w:val="22"/>
-          <w:szCs w:val="22"/>
-        </w:rPr>
-        <w:t>contracts</w:t>
+      <w:r>
+        <w:rPr>
+          <w:rFonts w:ascii="Courier New" w:hAnsi="Courier New" w:cs="Courier New"/>
+          <w:color w:val="444444"/>
+          <w:sz w:val="22"/>
+          <w:szCs w:val="22"/>
+        </w:rPr>
+        <w:br/>
+        <w:t>contract_id FK references contracts</w:t>
       </w:r>
       <w:r>
         <w:rPr>
@@ -6204,7 +4776,6 @@
         </w:rPr>
         <w:t>.contract_id</w:t>
       </w:r>
-      <w:proofErr w:type="spellEnd"/>
       <w:r>
         <w:rPr>
           <w:rFonts w:ascii="Courier New" w:hAnsi="Courier New" w:cs="Courier New"/>
@@ -6233,18 +4804,8 @@
           <w:szCs w:val="22"/>
         </w:rPr>
         <w:br/>
-      </w:r>
-      <w:proofErr w:type="spellStart"/>
-      <w:r>
-        <w:rPr>
-          <w:rFonts w:ascii="Courier New" w:hAnsi="Courier New" w:cs="Courier New"/>
-          <w:color w:val="444444"/>
-          <w:sz w:val="22"/>
-          <w:szCs w:val="22"/>
-        </w:rPr>
         <w:t>withdrawn_at</w:t>
       </w:r>
-      <w:proofErr w:type="spellEnd"/>
       <w:r>
         <w:rPr>
           <w:rFonts w:ascii="Courier New" w:hAnsi="Courier New" w:cs="Courier New"/>
@@ -6272,94 +4833,27 @@
           <w:szCs w:val="22"/>
         </w:rPr>
         <w:br/>
-      </w:r>
-      <w:proofErr w:type="spellStart"/>
-      <w:r>
-        <w:rPr>
-          <w:rFonts w:ascii="Courier New" w:hAnsi="Courier New" w:cs="Courier New"/>
-          <w:color w:val="444444"/>
-          <w:sz w:val="22"/>
-          <w:szCs w:val="22"/>
-        </w:rPr>
-        <w:t>support_tickets</w:t>
-      </w:r>
-      <w:proofErr w:type="spellEnd"/>
-      <w:r>
-        <w:rPr>
-          <w:rFonts w:ascii="Courier New" w:hAnsi="Courier New" w:cs="Courier New"/>
-          <w:color w:val="444444"/>
-          <w:sz w:val="22"/>
-          <w:szCs w:val="22"/>
-        </w:rPr>
-        <w:t>{</w:t>
-      </w:r>
-      <w:r>
-        <w:rPr>
-          <w:rFonts w:ascii="Courier New" w:hAnsi="Courier New" w:cs="Courier New"/>
-          <w:color w:val="444444"/>
-          <w:sz w:val="22"/>
-          <w:szCs w:val="22"/>
-        </w:rPr>
-        <w:br/>
-      </w:r>
-      <w:proofErr w:type="spellStart"/>
-      <w:r>
-        <w:rPr>
-          <w:rFonts w:ascii="Courier New" w:hAnsi="Courier New" w:cs="Courier New"/>
-          <w:color w:val="444444"/>
-          <w:sz w:val="22"/>
-          <w:szCs w:val="22"/>
-        </w:rPr>
-        <w:t>ticket_id</w:t>
-      </w:r>
-      <w:proofErr w:type="spellEnd"/>
-      <w:r>
-        <w:rPr>
-          <w:rFonts w:ascii="Courier New" w:hAnsi="Courier New" w:cs="Courier New"/>
-          <w:color w:val="444444"/>
-          <w:sz w:val="22"/>
-          <w:szCs w:val="22"/>
-        </w:rPr>
-        <w:t xml:space="preserve"> PK</w:t>
-      </w:r>
-      <w:r>
-        <w:rPr>
-          <w:rFonts w:ascii="Courier New" w:hAnsi="Courier New" w:cs="Courier New"/>
-          <w:color w:val="444444"/>
-          <w:sz w:val="22"/>
-          <w:szCs w:val="22"/>
-        </w:rPr>
-        <w:br/>
-      </w:r>
-      <w:proofErr w:type="spellStart"/>
-      <w:r>
-        <w:rPr>
-          <w:rFonts w:ascii="Courier New" w:hAnsi="Courier New" w:cs="Courier New"/>
-          <w:color w:val="444444"/>
-          <w:sz w:val="22"/>
-          <w:szCs w:val="22"/>
-        </w:rPr>
-        <w:t>raised_by</w:t>
-      </w:r>
-      <w:proofErr w:type="spellEnd"/>
-      <w:r>
-        <w:rPr>
-          <w:rFonts w:ascii="Courier New" w:hAnsi="Courier New" w:cs="Courier New"/>
-          <w:color w:val="444444"/>
-          <w:sz w:val="22"/>
-          <w:szCs w:val="22"/>
-        </w:rPr>
-        <w:t xml:space="preserve"> FK references </w:t>
-      </w:r>
-      <w:proofErr w:type="spellStart"/>
-      <w:r>
-        <w:rPr>
-          <w:rFonts w:ascii="Courier New" w:hAnsi="Courier New" w:cs="Courier New"/>
-          <w:color w:val="444444"/>
-          <w:sz w:val="22"/>
-          <w:szCs w:val="22"/>
-        </w:rPr>
-        <w:t>users</w:t>
+        <w:t>support_tickets{</w:t>
+      </w:r>
+      <w:r>
+        <w:rPr>
+          <w:rFonts w:ascii="Courier New" w:hAnsi="Courier New" w:cs="Courier New"/>
+          <w:color w:val="444444"/>
+          <w:sz w:val="22"/>
+          <w:szCs w:val="22"/>
+        </w:rPr>
+        <w:br/>
+        <w:t>ticket_id PK</w:t>
+      </w:r>
+      <w:r>
+        <w:rPr>
+          <w:rFonts w:ascii="Courier New" w:hAnsi="Courier New" w:cs="Courier New"/>
+          <w:color w:val="444444"/>
+          <w:sz w:val="22"/>
+          <w:szCs w:val="22"/>
+        </w:rPr>
+        <w:br/>
+        <w:t>raised_by FK references users</w:t>
       </w:r>
       <w:r>
         <w:rPr>
@@ -6370,27 +4864,16 @@
         </w:rPr>
         <w:t>.user_id</w:t>
       </w:r>
-      <w:proofErr w:type="spellEnd"/>
-      <w:r>
-        <w:rPr>
-          <w:rFonts w:ascii="Courier New" w:hAnsi="Courier New" w:cs="Courier New"/>
-          <w:color w:val="444444"/>
-          <w:sz w:val="22"/>
-          <w:szCs w:val="22"/>
-        </w:rPr>
-        <w:br/>
-      </w:r>
-      <w:proofErr w:type="spellStart"/>
-      <w:r>
-        <w:rPr>
-          <w:rFonts w:ascii="Courier New" w:hAnsi="Courier New" w:cs="Courier New"/>
-          <w:color w:val="444444"/>
-          <w:sz w:val="22"/>
-          <w:szCs w:val="22"/>
-        </w:rPr>
+      <w:r>
+        <w:rPr>
+          <w:rFonts w:ascii="Courier New" w:hAnsi="Courier New" w:cs="Courier New"/>
+          <w:color w:val="444444"/>
+          <w:sz w:val="22"/>
+          <w:szCs w:val="22"/>
+        </w:rPr>
+        <w:br/>
         <w:t>created_at</w:t>
       </w:r>
-      <w:proofErr w:type="spellEnd"/>
       <w:r>
         <w:rPr>
           <w:rFonts w:ascii="Courier New" w:hAnsi="Courier New" w:cs="Courier New"/>
@@ -6429,18 +4912,8 @@
           <w:szCs w:val="22"/>
         </w:rPr>
         <w:br/>
-      </w:r>
-      <w:proofErr w:type="spellStart"/>
-      <w:r>
-        <w:rPr>
-          <w:rFonts w:ascii="Courier New" w:hAnsi="Courier New" w:cs="Courier New"/>
-          <w:color w:val="444444"/>
-          <w:sz w:val="22"/>
-          <w:szCs w:val="22"/>
-        </w:rPr>
         <w:t>resolved_at</w:t>
       </w:r>
-      <w:proofErr w:type="spellEnd"/>
       <w:r>
         <w:rPr>
           <w:rFonts w:ascii="Courier New" w:hAnsi="Courier New" w:cs="Courier New"/>
@@ -7343,13 +5816,13 @@
           <w:noProof/>
         </w:rPr>
         <w:drawing>
-          <wp:anchor distT="0" distB="0" distL="114300" distR="114300" simplePos="0" relativeHeight="251695104" behindDoc="1" locked="0" layoutInCell="1" allowOverlap="1" wp14:anchorId="058A527D" wp14:editId="22DE5FB4">
+          <wp:anchor distT="0" distB="0" distL="114300" distR="114300" simplePos="0" relativeHeight="251695104" behindDoc="1" locked="0" layoutInCell="1" allowOverlap="1" wp14:anchorId="412AE1EE" wp14:editId="1C8798D2">
             <wp:simplePos x="0" y="0"/>
             <wp:positionH relativeFrom="column">
               <wp:posOffset>0</wp:posOffset>
             </wp:positionH>
             <wp:positionV relativeFrom="paragraph">
-              <wp:posOffset>431800</wp:posOffset>
+              <wp:posOffset>422910</wp:posOffset>
             </wp:positionV>
             <wp:extent cx="5731510" cy="7757795"/>
             <wp:effectExtent l="0" t="0" r="2540" b="0"/>
@@ -7362,7 +5835,7 @@
                 <wp:lineTo x="0" y="0"/>
               </wp:wrapPolygon>
             </wp:wrapTight>
-            <wp:docPr id="1568384020" name="Picture 5" descr="A screenshot of a computer screen&#10;&#10;AI-generated content may be incorrect."/>
+            <wp:docPr id="651747410" name="Picture 5" descr="A screenshot of a computer program&#10;&#10;AI-generated content may be incorrect."/>
             <wp:cNvGraphicFramePr>
               <a:graphicFrameLocks xmlns:a="http://schemas.openxmlformats.org/drawingml/2006/main" noChangeAspect="1"/>
             </wp:cNvGraphicFramePr>
@@ -7370,7 +5843,7 @@
               <a:graphicData uri="http://schemas.openxmlformats.org/drawingml/2006/picture">
                 <pic:pic xmlns:pic="http://schemas.openxmlformats.org/drawingml/2006/picture">
                   <pic:nvPicPr>
-                    <pic:cNvPr id="1568384020" name="Picture 5" descr="A screenshot of a computer screen&#10;&#10;AI-generated content may be incorrect."/>
+                    <pic:cNvPr id="651747410" name="Picture 5" descr="A screenshot of a computer program&#10;&#10;AI-generated content may be incorrect."/>
                     <pic:cNvPicPr>
                       <a:picLocks noChangeAspect="1" noChangeArrowheads="1"/>
                     </pic:cNvPicPr>

</xml_diff>